<commit_message>
Modifications to the sample code for week3 of sep200.
</commit_message>
<xml_diff>
--- a/sep200/Week3/References.docx
+++ b/sep200/Week3/References.docx
@@ -71,23 +71,13 @@
           <w:szCs w:val="24"/>
         </w:rPr>
       </w:pPr>
-      <w:proofErr w:type="gramStart"/>
       <w:r>
         <w:rPr>
           <w:rFonts w:ascii="Times New Roman" w:eastAsia="Times New Roman" w:hAnsi="Times New Roman" w:cs="Times New Roman"/>
           <w:sz w:val="24"/>
           <w:szCs w:val="24"/>
         </w:rPr>
-        <w:t>an</w:t>
-      </w:r>
-      <w:proofErr w:type="gramEnd"/>
-      <w:r>
-        <w:rPr>
-          <w:rFonts w:ascii="Times New Roman" w:eastAsia="Times New Roman" w:hAnsi="Times New Roman" w:cs="Times New Roman"/>
-          <w:sz w:val="24"/>
-          <w:szCs w:val="24"/>
-        </w:rPr>
-        <w:t xml:space="preserve"> </w:t>
+        <w:t xml:space="preserve">an </w:t>
       </w:r>
       <w:proofErr w:type="spellStart"/>
       <w:r>
@@ -130,23 +120,13 @@
           <w:szCs w:val="24"/>
         </w:rPr>
       </w:pPr>
-      <w:proofErr w:type="gramStart"/>
       <w:r>
         <w:rPr>
           <w:rFonts w:ascii="Times New Roman" w:eastAsia="Times New Roman" w:hAnsi="Times New Roman" w:cs="Times New Roman"/>
           <w:sz w:val="24"/>
           <w:szCs w:val="24"/>
         </w:rPr>
-        <w:t>an</w:t>
-      </w:r>
-      <w:proofErr w:type="gramEnd"/>
-      <w:r>
-        <w:rPr>
-          <w:rFonts w:ascii="Times New Roman" w:eastAsia="Times New Roman" w:hAnsi="Times New Roman" w:cs="Times New Roman"/>
-          <w:sz w:val="24"/>
-          <w:szCs w:val="24"/>
-        </w:rPr>
-        <w:t xml:space="preserve"> </w:t>
+        <w:t xml:space="preserve">an </w:t>
       </w:r>
       <w:proofErr w:type="spellStart"/>
       <w:r>
@@ -191,25 +171,7 @@
           <w:sz w:val="24"/>
           <w:szCs w:val="24"/>
         </w:rPr>
-        <w:t xml:space="preserve">The declaration of </w:t>
-      </w:r>
-      <w:proofErr w:type="gramStart"/>
-      <w:r>
-        <w:rPr>
-          <w:rFonts w:ascii="Times New Roman" w:eastAsia="Times New Roman" w:hAnsi="Times New Roman" w:cs="Times New Roman"/>
-          <w:sz w:val="24"/>
-          <w:szCs w:val="24"/>
-        </w:rPr>
-        <w:t>an</w:t>
-      </w:r>
-      <w:proofErr w:type="gramEnd"/>
-      <w:r>
-        <w:rPr>
-          <w:rFonts w:ascii="Times New Roman" w:eastAsia="Times New Roman" w:hAnsi="Times New Roman" w:cs="Times New Roman"/>
-          <w:sz w:val="24"/>
-          <w:szCs w:val="24"/>
-        </w:rPr>
-        <w:t xml:space="preserve"> </w:t>
+        <w:t xml:space="preserve">The declaration of an </w:t>
       </w:r>
       <w:proofErr w:type="spellStart"/>
       <w:r>
@@ -237,25 +199,7 @@
           <w:sz w:val="24"/>
           <w:szCs w:val="24"/>
         </w:rPr>
-        <w:t xml:space="preserve">reference identifies an accessible region of memory.  The declaration of </w:t>
-      </w:r>
-      <w:proofErr w:type="gramStart"/>
-      <w:r>
-        <w:rPr>
-          <w:rFonts w:ascii="Times New Roman" w:eastAsia="Times New Roman" w:hAnsi="Times New Roman" w:cs="Times New Roman"/>
-          <w:sz w:val="24"/>
-          <w:szCs w:val="24"/>
-        </w:rPr>
-        <w:t>an</w:t>
-      </w:r>
-      <w:proofErr w:type="gramEnd"/>
-      <w:r>
-        <w:rPr>
-          <w:rFonts w:ascii="Times New Roman" w:eastAsia="Times New Roman" w:hAnsi="Times New Roman" w:cs="Times New Roman"/>
-          <w:sz w:val="24"/>
-          <w:szCs w:val="24"/>
-        </w:rPr>
-        <w:t xml:space="preserve"> </w:t>
+        <w:t xml:space="preserve">reference identifies an accessible region of memory.  The declaration of an </w:t>
       </w:r>
       <w:proofErr w:type="spellStart"/>
       <w:r>
@@ -359,18 +303,8 @@
           <w:sz w:val="24"/>
           <w:szCs w:val="24"/>
         </w:rPr>
-        <w:t xml:space="preserve">a value not associated with an </w:t>
+        <w:t>a value not associated with an object</w:t>
       </w:r>
-      <w:proofErr w:type="gramStart"/>
-      <w:r>
-        <w:rPr>
-          <w:rFonts w:ascii="Times New Roman" w:eastAsia="Times New Roman" w:hAnsi="Times New Roman" w:cs="Times New Roman"/>
-          <w:sz w:val="24"/>
-          <w:szCs w:val="24"/>
-        </w:rPr>
-        <w:t>object</w:t>
-      </w:r>
-      <w:proofErr w:type="gramEnd"/>
     </w:p>
     <w:p>
       <w:pPr>
@@ -430,23 +364,13 @@
           <w:szCs w:val="24"/>
         </w:rPr>
       </w:pPr>
-      <w:proofErr w:type="gramStart"/>
       <w:r>
         <w:rPr>
           <w:rFonts w:ascii="Times New Roman" w:eastAsia="Times New Roman" w:hAnsi="Times New Roman" w:cs="Times New Roman"/>
           <w:sz w:val="24"/>
           <w:szCs w:val="24"/>
         </w:rPr>
-        <w:t>An</w:t>
-      </w:r>
-      <w:proofErr w:type="gramEnd"/>
-      <w:r>
-        <w:rPr>
-          <w:rFonts w:ascii="Times New Roman" w:eastAsia="Times New Roman" w:hAnsi="Times New Roman" w:cs="Times New Roman"/>
-          <w:sz w:val="24"/>
-          <w:szCs w:val="24"/>
-        </w:rPr>
-        <w:t xml:space="preserve"> </w:t>
+        <w:t xml:space="preserve">An </w:t>
       </w:r>
       <w:proofErr w:type="spellStart"/>
       <w:r>
@@ -486,18 +410,8 @@
           <w:sz w:val="24"/>
           <w:szCs w:val="24"/>
         </w:rPr>
-        <w:t xml:space="preserve">has external </w:t>
+        <w:t>has external linkage</w:t>
       </w:r>
-      <w:proofErr w:type="gramStart"/>
-      <w:r>
-        <w:rPr>
-          <w:rFonts w:ascii="Times New Roman" w:eastAsia="Times New Roman" w:hAnsi="Times New Roman" w:cs="Times New Roman"/>
-          <w:sz w:val="24"/>
-          <w:szCs w:val="24"/>
-        </w:rPr>
-        <w:t>linkage</w:t>
-      </w:r>
-      <w:proofErr w:type="gramEnd"/>
     </w:p>
     <w:p>
       <w:pPr>
@@ -518,18 +432,8 @@
           <w:sz w:val="24"/>
           <w:szCs w:val="24"/>
         </w:rPr>
-        <w:t xml:space="preserve">is a class member within a </w:t>
+        <w:t>is a class member within a class definition</w:t>
       </w:r>
-      <w:proofErr w:type="gramStart"/>
-      <w:r>
-        <w:rPr>
-          <w:rFonts w:ascii="Times New Roman" w:eastAsia="Times New Roman" w:hAnsi="Times New Roman" w:cs="Times New Roman"/>
-          <w:sz w:val="24"/>
-          <w:szCs w:val="24"/>
-        </w:rPr>
-        <w:t>class definition</w:t>
-      </w:r>
-      <w:proofErr w:type="gramEnd"/>
     </w:p>
     <w:p>
       <w:pPr>
@@ -550,18 +454,8 @@
           <w:sz w:val="24"/>
           <w:szCs w:val="24"/>
         </w:rPr>
-        <w:t xml:space="preserve">is a function parameter or a function </w:t>
+        <w:t>is a function parameter or a function return type</w:t>
       </w:r>
-      <w:proofErr w:type="gramStart"/>
-      <w:r>
-        <w:rPr>
-          <w:rFonts w:ascii="Times New Roman" w:eastAsia="Times New Roman" w:hAnsi="Times New Roman" w:cs="Times New Roman"/>
-          <w:sz w:val="24"/>
-          <w:szCs w:val="24"/>
-        </w:rPr>
-        <w:t>return type</w:t>
-      </w:r>
-      <w:proofErr w:type="gramEnd"/>
     </w:p>
     <w:tbl>
       <w:tblPr>
@@ -866,27 +760,7 @@
                 <w:sz w:val="20"/>
                 <w:szCs w:val="20"/>
               </w:rPr>
-              <w:t xml:space="preserve"> B </w:t>
-            </w:r>
-            <w:proofErr w:type="gramStart"/>
-            <w:r>
-              <w:rPr>
-                <w:rFonts w:ascii="Courier New" w:eastAsia="Times New Roman" w:hAnsi="Courier New" w:cs="Courier New"/>
-                <w:color w:val="002060"/>
-                <w:sz w:val="20"/>
-                <w:szCs w:val="20"/>
-              </w:rPr>
-              <w:t>e(</w:t>
-            </w:r>
-            <w:proofErr w:type="gramEnd"/>
-            <w:r>
-              <w:rPr>
-                <w:rFonts w:ascii="Courier New" w:eastAsia="Times New Roman" w:hAnsi="Courier New" w:cs="Courier New"/>
-                <w:color w:val="002060"/>
-                <w:sz w:val="20"/>
-                <w:szCs w:val="20"/>
-              </w:rPr>
-              <w:t>8), f(6);</w:t>
+              <w:t xml:space="preserve"> B e(8), f(6);</w:t>
             </w:r>
           </w:p>
           <w:p>
@@ -1000,126 +874,84 @@
                 <w:sz w:val="20"/>
                 <w:szCs w:val="20"/>
               </w:rPr>
-              <w:t xml:space="preserve"> int </w:t>
-            </w:r>
-            <w:proofErr w:type="gramStart"/>
-            <w:r>
-              <w:rPr>
-                <w:rFonts w:ascii="Courier New" w:eastAsia="Times New Roman" w:hAnsi="Courier New" w:cs="Courier New"/>
-                <w:color w:val="002060"/>
-                <w:sz w:val="20"/>
-                <w:szCs w:val="20"/>
-              </w:rPr>
-              <w:t>main(</w:t>
-            </w:r>
-            <w:proofErr w:type="gramEnd"/>
-            <w:r>
-              <w:rPr>
-                <w:rFonts w:ascii="Courier New" w:eastAsia="Times New Roman" w:hAnsi="Courier New" w:cs="Courier New"/>
-                <w:color w:val="002060"/>
-                <w:sz w:val="20"/>
-                <w:szCs w:val="20"/>
-              </w:rPr>
-              <w:t>) {</w:t>
-            </w:r>
-          </w:p>
-          <w:p>
-            <w:pPr>
-              <w:tabs>
-                <w:tab w:val="left" w:pos="916"/>
-                <w:tab w:val="left" w:pos="1832"/>
-                <w:tab w:val="left" w:pos="2748"/>
-                <w:tab w:val="left" w:pos="3664"/>
-                <w:tab w:val="left" w:pos="4580"/>
-                <w:tab w:val="left" w:pos="5496"/>
-                <w:tab w:val="left" w:pos="6412"/>
-                <w:tab w:val="left" w:pos="7328"/>
-                <w:tab w:val="left" w:pos="8244"/>
-                <w:tab w:val="left" w:pos="9160"/>
-                <w:tab w:val="left" w:pos="10076"/>
-                <w:tab w:val="left" w:pos="10992"/>
-                <w:tab w:val="left" w:pos="11908"/>
-                <w:tab w:val="left" w:pos="12824"/>
-                <w:tab w:val="left" w:pos="13740"/>
-                <w:tab w:val="left" w:pos="14656"/>
-              </w:tabs>
-              <w:spacing w:after="0" w:line="240" w:lineRule="auto"/>
-              <w:rPr>
-                <w:rFonts w:ascii="Courier New" w:eastAsia="Times New Roman" w:hAnsi="Courier New" w:cs="Courier New"/>
-                <w:color w:val="002060"/>
-                <w:sz w:val="20"/>
-                <w:szCs w:val="20"/>
-              </w:rPr>
-            </w:pPr>
-            <w:r>
-              <w:rPr>
-                <w:rFonts w:ascii="Courier New" w:eastAsia="Times New Roman" w:hAnsi="Courier New" w:cs="Courier New"/>
-                <w:color w:val="002060"/>
-                <w:sz w:val="20"/>
-                <w:szCs w:val="20"/>
-              </w:rPr>
-              <w:t xml:space="preserve">     A a(f</w:t>
-            </w:r>
-            <w:proofErr w:type="gramStart"/>
-            <w:r>
-              <w:rPr>
-                <w:rFonts w:ascii="Courier New" w:eastAsia="Times New Roman" w:hAnsi="Courier New" w:cs="Courier New"/>
-                <w:color w:val="002060"/>
-                <w:sz w:val="20"/>
-                <w:szCs w:val="20"/>
-              </w:rPr>
-              <w:t>);</w:t>
-            </w:r>
-            <w:proofErr w:type="gramEnd"/>
-          </w:p>
-          <w:p>
-            <w:pPr>
-              <w:tabs>
-                <w:tab w:val="left" w:pos="916"/>
-                <w:tab w:val="left" w:pos="1832"/>
-                <w:tab w:val="left" w:pos="2748"/>
-                <w:tab w:val="left" w:pos="3664"/>
-                <w:tab w:val="left" w:pos="4580"/>
-                <w:tab w:val="left" w:pos="5496"/>
-                <w:tab w:val="left" w:pos="6412"/>
-                <w:tab w:val="left" w:pos="7328"/>
-                <w:tab w:val="left" w:pos="8244"/>
-                <w:tab w:val="left" w:pos="9160"/>
-                <w:tab w:val="left" w:pos="10076"/>
-                <w:tab w:val="left" w:pos="10992"/>
-                <w:tab w:val="left" w:pos="11908"/>
-                <w:tab w:val="left" w:pos="12824"/>
-                <w:tab w:val="left" w:pos="13740"/>
-                <w:tab w:val="left" w:pos="14656"/>
-              </w:tabs>
-              <w:spacing w:after="0" w:line="240" w:lineRule="auto"/>
-              <w:rPr>
-                <w:rFonts w:ascii="Courier New" w:eastAsia="Times New Roman" w:hAnsi="Courier New" w:cs="Courier New"/>
-                <w:color w:val="002060"/>
-                <w:sz w:val="20"/>
-                <w:szCs w:val="20"/>
-              </w:rPr>
-            </w:pPr>
-            <w:r>
-              <w:rPr>
-                <w:rFonts w:ascii="Courier New" w:eastAsia="Times New Roman" w:hAnsi="Courier New" w:cs="Courier New"/>
-                <w:color w:val="002060"/>
-                <w:sz w:val="20"/>
-                <w:szCs w:val="20"/>
-              </w:rPr>
-              <w:t xml:space="preserve">     foo(a</w:t>
-            </w:r>
-            <w:proofErr w:type="gramStart"/>
-            <w:r>
-              <w:rPr>
-                <w:rFonts w:ascii="Courier New" w:eastAsia="Times New Roman" w:hAnsi="Courier New" w:cs="Courier New"/>
-                <w:color w:val="002060"/>
-                <w:sz w:val="20"/>
-                <w:szCs w:val="20"/>
-              </w:rPr>
-              <w:t>);</w:t>
-            </w:r>
-            <w:proofErr w:type="gramEnd"/>
+              <w:t xml:space="preserve"> int main() {</w:t>
+            </w:r>
+          </w:p>
+          <w:p>
+            <w:pPr>
+              <w:tabs>
+                <w:tab w:val="left" w:pos="916"/>
+                <w:tab w:val="left" w:pos="1832"/>
+                <w:tab w:val="left" w:pos="2748"/>
+                <w:tab w:val="left" w:pos="3664"/>
+                <w:tab w:val="left" w:pos="4580"/>
+                <w:tab w:val="left" w:pos="5496"/>
+                <w:tab w:val="left" w:pos="6412"/>
+                <w:tab w:val="left" w:pos="7328"/>
+                <w:tab w:val="left" w:pos="8244"/>
+                <w:tab w:val="left" w:pos="9160"/>
+                <w:tab w:val="left" w:pos="10076"/>
+                <w:tab w:val="left" w:pos="10992"/>
+                <w:tab w:val="left" w:pos="11908"/>
+                <w:tab w:val="left" w:pos="12824"/>
+                <w:tab w:val="left" w:pos="13740"/>
+                <w:tab w:val="left" w:pos="14656"/>
+              </w:tabs>
+              <w:spacing w:after="0" w:line="240" w:lineRule="auto"/>
+              <w:rPr>
+                <w:rFonts w:ascii="Courier New" w:eastAsia="Times New Roman" w:hAnsi="Courier New" w:cs="Courier New"/>
+                <w:color w:val="002060"/>
+                <w:sz w:val="20"/>
+                <w:szCs w:val="20"/>
+              </w:rPr>
+            </w:pPr>
+            <w:r>
+              <w:rPr>
+                <w:rFonts w:ascii="Courier New" w:eastAsia="Times New Roman" w:hAnsi="Courier New" w:cs="Courier New"/>
+                <w:color w:val="002060"/>
+                <w:sz w:val="20"/>
+                <w:szCs w:val="20"/>
+              </w:rPr>
+              <w:t xml:space="preserve">     A a(f);</w:t>
+            </w:r>
+          </w:p>
+          <w:p>
+            <w:pPr>
+              <w:tabs>
+                <w:tab w:val="left" w:pos="916"/>
+                <w:tab w:val="left" w:pos="1832"/>
+                <w:tab w:val="left" w:pos="2748"/>
+                <w:tab w:val="left" w:pos="3664"/>
+                <w:tab w:val="left" w:pos="4580"/>
+                <w:tab w:val="left" w:pos="5496"/>
+                <w:tab w:val="left" w:pos="6412"/>
+                <w:tab w:val="left" w:pos="7328"/>
+                <w:tab w:val="left" w:pos="8244"/>
+                <w:tab w:val="left" w:pos="9160"/>
+                <w:tab w:val="left" w:pos="10076"/>
+                <w:tab w:val="left" w:pos="10992"/>
+                <w:tab w:val="left" w:pos="11908"/>
+                <w:tab w:val="left" w:pos="12824"/>
+                <w:tab w:val="left" w:pos="13740"/>
+                <w:tab w:val="left" w:pos="14656"/>
+              </w:tabs>
+              <w:spacing w:after="0" w:line="240" w:lineRule="auto"/>
+              <w:rPr>
+                <w:rFonts w:ascii="Courier New" w:eastAsia="Times New Roman" w:hAnsi="Courier New" w:cs="Courier New"/>
+                <w:color w:val="002060"/>
+                <w:sz w:val="20"/>
+                <w:szCs w:val="20"/>
+              </w:rPr>
+            </w:pPr>
+            <w:r>
+              <w:rPr>
+                <w:rFonts w:ascii="Courier New" w:eastAsia="Times New Roman" w:hAnsi="Courier New" w:cs="Courier New"/>
+                <w:color w:val="002060"/>
+                <w:sz w:val="20"/>
+                <w:szCs w:val="20"/>
+              </w:rPr>
+              <w:t xml:space="preserve">     foo(a);</w:t>
+            </w:r>
           </w:p>
           <w:p>
             <w:pPr>
@@ -3270,77 +3102,46 @@
                 <w:sz w:val="20"/>
                 <w:szCs w:val="20"/>
               </w:rPr>
-              <w:t xml:space="preserve"> #</w:t>
-            </w:r>
-            <w:proofErr w:type="gramStart"/>
-            <w:r>
-              <w:rPr>
-                <w:rFonts w:ascii="Courier New" w:eastAsia="Times New Roman" w:hAnsi="Courier New" w:cs="Courier New"/>
-                <w:color w:val="002060"/>
-                <w:sz w:val="20"/>
-                <w:szCs w:val="20"/>
-              </w:rPr>
-              <w:t>pragma</w:t>
-            </w:r>
-            <w:proofErr w:type="gramEnd"/>
-            <w:r>
-              <w:rPr>
-                <w:rFonts w:ascii="Courier New" w:eastAsia="Times New Roman" w:hAnsi="Courier New" w:cs="Courier New"/>
-                <w:color w:val="002060"/>
-                <w:sz w:val="20"/>
-                <w:szCs w:val="20"/>
-              </w:rPr>
-              <w:t xml:space="preserve"> once</w:t>
-            </w:r>
-          </w:p>
-          <w:p>
-            <w:pPr>
-              <w:tabs>
-                <w:tab w:val="left" w:pos="916"/>
-                <w:tab w:val="left" w:pos="1832"/>
-                <w:tab w:val="left" w:pos="2748"/>
-                <w:tab w:val="left" w:pos="3664"/>
-                <w:tab w:val="left" w:pos="4580"/>
-                <w:tab w:val="left" w:pos="5496"/>
-                <w:tab w:val="left" w:pos="6412"/>
-                <w:tab w:val="left" w:pos="7328"/>
-                <w:tab w:val="left" w:pos="8244"/>
-                <w:tab w:val="left" w:pos="9160"/>
-                <w:tab w:val="left" w:pos="10076"/>
-                <w:tab w:val="left" w:pos="10992"/>
-                <w:tab w:val="left" w:pos="11908"/>
-                <w:tab w:val="left" w:pos="12824"/>
-                <w:tab w:val="left" w:pos="13740"/>
-                <w:tab w:val="left" w:pos="14656"/>
-              </w:tabs>
-              <w:spacing w:after="0" w:line="240" w:lineRule="auto"/>
-              <w:rPr>
-                <w:rFonts w:ascii="Courier New" w:eastAsia="Times New Roman" w:hAnsi="Courier New" w:cs="Courier New"/>
-                <w:color w:val="002060"/>
-                <w:sz w:val="20"/>
-                <w:szCs w:val="20"/>
-              </w:rPr>
-            </w:pPr>
-            <w:r>
-              <w:rPr>
-                <w:rFonts w:ascii="Courier New" w:eastAsia="Times New Roman" w:hAnsi="Courier New" w:cs="Courier New"/>
-                <w:color w:val="002060"/>
-                <w:sz w:val="20"/>
-                <w:szCs w:val="20"/>
-              </w:rPr>
-              <w:t xml:space="preserve"> class </w:t>
-            </w:r>
-            <w:proofErr w:type="gramStart"/>
-            <w:r>
-              <w:rPr>
-                <w:rFonts w:ascii="Courier New" w:eastAsia="Times New Roman" w:hAnsi="Courier New" w:cs="Courier New"/>
-                <w:color w:val="002060"/>
-                <w:sz w:val="20"/>
-                <w:szCs w:val="20"/>
-              </w:rPr>
-              <w:t>B;</w:t>
-            </w:r>
-            <w:proofErr w:type="gramEnd"/>
+              <w:t xml:space="preserve"> #pragma once</w:t>
+            </w:r>
+          </w:p>
+          <w:p>
+            <w:pPr>
+              <w:tabs>
+                <w:tab w:val="left" w:pos="916"/>
+                <w:tab w:val="left" w:pos="1832"/>
+                <w:tab w:val="left" w:pos="2748"/>
+                <w:tab w:val="left" w:pos="3664"/>
+                <w:tab w:val="left" w:pos="4580"/>
+                <w:tab w:val="left" w:pos="5496"/>
+                <w:tab w:val="left" w:pos="6412"/>
+                <w:tab w:val="left" w:pos="7328"/>
+                <w:tab w:val="left" w:pos="8244"/>
+                <w:tab w:val="left" w:pos="9160"/>
+                <w:tab w:val="left" w:pos="10076"/>
+                <w:tab w:val="left" w:pos="10992"/>
+                <w:tab w:val="left" w:pos="11908"/>
+                <w:tab w:val="left" w:pos="12824"/>
+                <w:tab w:val="left" w:pos="13740"/>
+                <w:tab w:val="left" w:pos="14656"/>
+              </w:tabs>
+              <w:spacing w:after="0" w:line="240" w:lineRule="auto"/>
+              <w:rPr>
+                <w:rFonts w:ascii="Courier New" w:eastAsia="Times New Roman" w:hAnsi="Courier New" w:cs="Courier New"/>
+                <w:color w:val="002060"/>
+                <w:sz w:val="20"/>
+                <w:szCs w:val="20"/>
+              </w:rPr>
+            </w:pPr>
+            <w:r>
+              <w:rPr>
+                <w:rFonts w:ascii="Courier New" w:eastAsia="Times New Roman" w:hAnsi="Courier New" w:cs="Courier New"/>
+                <w:color w:val="002060"/>
+                <w:sz w:val="20"/>
+                <w:szCs w:val="20"/>
+              </w:rPr>
+              <w:t xml:space="preserve"> class B;</w:t>
+            </w:r>
           </w:p>
           <w:p>
             <w:pPr>
@@ -3424,9 +3225,84 @@
                 <w:sz w:val="20"/>
                 <w:szCs w:val="20"/>
               </w:rPr>
-              <w:t xml:space="preserve">B&amp; d; // no initializer required: class member </w:t>
-            </w:r>
-            <w:proofErr w:type="gramStart"/>
+              <w:t>B&amp; d; // no initializer required: class member declaration</w:t>
+            </w:r>
+          </w:p>
+          <w:p>
+            <w:pPr>
+              <w:tabs>
+                <w:tab w:val="left" w:pos="916"/>
+                <w:tab w:val="left" w:pos="1832"/>
+                <w:tab w:val="left" w:pos="2748"/>
+                <w:tab w:val="left" w:pos="3664"/>
+                <w:tab w:val="left" w:pos="4580"/>
+                <w:tab w:val="left" w:pos="5496"/>
+                <w:tab w:val="left" w:pos="6412"/>
+                <w:tab w:val="left" w:pos="7328"/>
+                <w:tab w:val="left" w:pos="8244"/>
+                <w:tab w:val="left" w:pos="9160"/>
+                <w:tab w:val="left" w:pos="10076"/>
+                <w:tab w:val="left" w:pos="10992"/>
+                <w:tab w:val="left" w:pos="11908"/>
+                <w:tab w:val="left" w:pos="12824"/>
+                <w:tab w:val="left" w:pos="13740"/>
+                <w:tab w:val="left" w:pos="14656"/>
+              </w:tabs>
+              <w:spacing w:after="0" w:line="240" w:lineRule="auto"/>
+              <w:rPr>
+                <w:rFonts w:ascii="Courier New" w:eastAsia="Times New Roman" w:hAnsi="Courier New" w:cs="Courier New"/>
+                <w:color w:val="002060"/>
+                <w:sz w:val="20"/>
+                <w:szCs w:val="20"/>
+              </w:rPr>
+            </w:pPr>
+            <w:r>
+              <w:rPr>
+                <w:rFonts w:ascii="Courier New" w:eastAsia="Times New Roman" w:hAnsi="Courier New" w:cs="Courier New"/>
+                <w:color w:val="002060"/>
+                <w:sz w:val="20"/>
+                <w:szCs w:val="20"/>
+              </w:rPr>
+              <w:t xml:space="preserve"> public:</w:t>
+            </w:r>
+          </w:p>
+          <w:p>
+            <w:pPr>
+              <w:tabs>
+                <w:tab w:val="left" w:pos="916"/>
+                <w:tab w:val="left" w:pos="1832"/>
+                <w:tab w:val="left" w:pos="2748"/>
+                <w:tab w:val="left" w:pos="3664"/>
+                <w:tab w:val="left" w:pos="4580"/>
+                <w:tab w:val="left" w:pos="5496"/>
+                <w:tab w:val="left" w:pos="6412"/>
+                <w:tab w:val="left" w:pos="7328"/>
+                <w:tab w:val="left" w:pos="8244"/>
+                <w:tab w:val="left" w:pos="9160"/>
+                <w:tab w:val="left" w:pos="10076"/>
+                <w:tab w:val="left" w:pos="10992"/>
+                <w:tab w:val="left" w:pos="11908"/>
+                <w:tab w:val="left" w:pos="12824"/>
+                <w:tab w:val="left" w:pos="13740"/>
+                <w:tab w:val="left" w:pos="14656"/>
+              </w:tabs>
+              <w:spacing w:after="0" w:line="240" w:lineRule="auto"/>
+              <w:rPr>
+                <w:rFonts w:ascii="Courier New" w:eastAsia="Times New Roman" w:hAnsi="Courier New" w:cs="Courier New"/>
+                <w:color w:val="002060"/>
+                <w:sz w:val="20"/>
+                <w:szCs w:val="20"/>
+              </w:rPr>
+            </w:pPr>
+            <w:r>
+              <w:rPr>
+                <w:rFonts w:ascii="Courier New" w:eastAsia="Times New Roman" w:hAnsi="Courier New" w:cs="Courier New"/>
+                <w:color w:val="002060"/>
+                <w:sz w:val="20"/>
+                <w:szCs w:val="20"/>
+              </w:rPr>
+              <w:t xml:space="preserve">     </w:t>
+            </w:r>
             <w:r>
               <w:rPr>
                 <w:rFonts w:ascii="Courier New" w:eastAsia="Times New Roman" w:hAnsi="Courier New" w:cs="Courier New"/>
@@ -3434,104 +3310,7 @@
                 <w:sz w:val="20"/>
                 <w:szCs w:val="20"/>
               </w:rPr>
-              <w:t>declaration</w:t>
-            </w:r>
-            <w:proofErr w:type="gramEnd"/>
-          </w:p>
-          <w:p>
-            <w:pPr>
-              <w:tabs>
-                <w:tab w:val="left" w:pos="916"/>
-                <w:tab w:val="left" w:pos="1832"/>
-                <w:tab w:val="left" w:pos="2748"/>
-                <w:tab w:val="left" w:pos="3664"/>
-                <w:tab w:val="left" w:pos="4580"/>
-                <w:tab w:val="left" w:pos="5496"/>
-                <w:tab w:val="left" w:pos="6412"/>
-                <w:tab w:val="left" w:pos="7328"/>
-                <w:tab w:val="left" w:pos="8244"/>
-                <w:tab w:val="left" w:pos="9160"/>
-                <w:tab w:val="left" w:pos="10076"/>
-                <w:tab w:val="left" w:pos="10992"/>
-                <w:tab w:val="left" w:pos="11908"/>
-                <w:tab w:val="left" w:pos="12824"/>
-                <w:tab w:val="left" w:pos="13740"/>
-                <w:tab w:val="left" w:pos="14656"/>
-              </w:tabs>
-              <w:spacing w:after="0" w:line="240" w:lineRule="auto"/>
-              <w:rPr>
-                <w:rFonts w:ascii="Courier New" w:eastAsia="Times New Roman" w:hAnsi="Courier New" w:cs="Courier New"/>
-                <w:color w:val="002060"/>
-                <w:sz w:val="20"/>
-                <w:szCs w:val="20"/>
-              </w:rPr>
-            </w:pPr>
-            <w:r>
-              <w:rPr>
-                <w:rFonts w:ascii="Courier New" w:eastAsia="Times New Roman" w:hAnsi="Courier New" w:cs="Courier New"/>
-                <w:color w:val="002060"/>
-                <w:sz w:val="20"/>
-                <w:szCs w:val="20"/>
-              </w:rPr>
-              <w:t xml:space="preserve"> public:</w:t>
-            </w:r>
-          </w:p>
-          <w:p>
-            <w:pPr>
-              <w:tabs>
-                <w:tab w:val="left" w:pos="916"/>
-                <w:tab w:val="left" w:pos="1832"/>
-                <w:tab w:val="left" w:pos="2748"/>
-                <w:tab w:val="left" w:pos="3664"/>
-                <w:tab w:val="left" w:pos="4580"/>
-                <w:tab w:val="left" w:pos="5496"/>
-                <w:tab w:val="left" w:pos="6412"/>
-                <w:tab w:val="left" w:pos="7328"/>
-                <w:tab w:val="left" w:pos="8244"/>
-                <w:tab w:val="left" w:pos="9160"/>
-                <w:tab w:val="left" w:pos="10076"/>
-                <w:tab w:val="left" w:pos="10992"/>
-                <w:tab w:val="left" w:pos="11908"/>
-                <w:tab w:val="left" w:pos="12824"/>
-                <w:tab w:val="left" w:pos="13740"/>
-                <w:tab w:val="left" w:pos="14656"/>
-              </w:tabs>
-              <w:spacing w:after="0" w:line="240" w:lineRule="auto"/>
-              <w:rPr>
-                <w:rFonts w:ascii="Courier New" w:eastAsia="Times New Roman" w:hAnsi="Courier New" w:cs="Courier New"/>
-                <w:color w:val="002060"/>
-                <w:sz w:val="20"/>
-                <w:szCs w:val="20"/>
-              </w:rPr>
-            </w:pPr>
-            <w:r>
-              <w:rPr>
-                <w:rFonts w:ascii="Courier New" w:eastAsia="Times New Roman" w:hAnsi="Courier New" w:cs="Courier New"/>
-                <w:color w:val="002060"/>
-                <w:sz w:val="20"/>
-                <w:szCs w:val="20"/>
-              </w:rPr>
-              <w:t xml:space="preserve">     </w:t>
-            </w:r>
-            <w:proofErr w:type="gramStart"/>
-            <w:r>
-              <w:rPr>
-                <w:rFonts w:ascii="Courier New" w:eastAsia="Times New Roman" w:hAnsi="Courier New" w:cs="Courier New"/>
-                <w:color w:val="C00000"/>
-                <w:sz w:val="20"/>
-                <w:szCs w:val="20"/>
-              </w:rPr>
-              <w:t>A(</w:t>
-            </w:r>
-            <w:proofErr w:type="gramEnd"/>
-            <w:r>
-              <w:rPr>
-                <w:rFonts w:ascii="Courier New" w:eastAsia="Times New Roman" w:hAnsi="Courier New" w:cs="Courier New"/>
-                <w:color w:val="C00000"/>
-                <w:sz w:val="20"/>
-                <w:szCs w:val="20"/>
-              </w:rPr>
-              <w:t>B&amp; bb); // no initializer required: function parameter declaration</w:t>
+              <w:t>A(B&amp; bb); // no initializer required: function parameter declaration</w:t>
             </w:r>
           </w:p>
           <w:p>
@@ -3607,19 +3386,8 @@
                 <w:sz w:val="20"/>
                 <w:szCs w:val="20"/>
               </w:rPr>
-              <w:t xml:space="preserve"> A&amp; foo(A&amp;</w:t>
-            </w:r>
-            <w:proofErr w:type="gramStart"/>
-            <w:r>
-              <w:rPr>
-                <w:rFonts w:ascii="Courier New" w:eastAsia="Times New Roman" w:hAnsi="Courier New" w:cs="Courier New"/>
-                <w:color w:val="002060"/>
-                <w:sz w:val="20"/>
-                <w:szCs w:val="20"/>
-              </w:rPr>
-              <w:t>);</w:t>
-            </w:r>
-            <w:proofErr w:type="gramEnd"/>
+              <w:t xml:space="preserve"> A&amp; foo(A&amp;);</w:t>
+            </w:r>
           </w:p>
           <w:p>
             <w:pPr>
@@ -3698,27 +3466,7 @@
                 <w:szCs w:val="20"/>
               </w:rPr>
               <w:lastRenderedPageBreak/>
-              <w:t xml:space="preserve"> // Module </w:t>
-            </w:r>
-            <w:proofErr w:type="gramStart"/>
-            <w:r>
-              <w:rPr>
-                <w:rFonts w:ascii="Courier New" w:eastAsia="Times New Roman" w:hAnsi="Courier New" w:cs="Courier New"/>
-                <w:color w:val="002060"/>
-                <w:sz w:val="20"/>
-                <w:szCs w:val="20"/>
-              </w:rPr>
-              <w:t>A</w:t>
-            </w:r>
-            <w:proofErr w:type="gramEnd"/>
-            <w:r>
-              <w:rPr>
-                <w:rFonts w:ascii="Courier New" w:eastAsia="Times New Roman" w:hAnsi="Courier New" w:cs="Courier New"/>
-                <w:color w:val="002060"/>
-                <w:sz w:val="20"/>
-                <w:szCs w:val="20"/>
-              </w:rPr>
-              <w:t xml:space="preserve"> Implementation</w:t>
+              <w:t xml:space="preserve"> // Module A Implementation</w:t>
             </w:r>
           </w:p>
           <w:p>
@@ -3986,9 +3734,75 @@
                 <w:sz w:val="20"/>
                 <w:szCs w:val="20"/>
               </w:rPr>
-              <w:t xml:space="preserve">extern B&amp; b; // no initializer required: external </w:t>
-            </w:r>
-            <w:proofErr w:type="gramStart"/>
+              <w:t>extern B&amp; b; // no initializer required: external linkage</w:t>
+            </w:r>
+          </w:p>
+          <w:p>
+            <w:pPr>
+              <w:tabs>
+                <w:tab w:val="left" w:pos="916"/>
+                <w:tab w:val="left" w:pos="1832"/>
+                <w:tab w:val="left" w:pos="2748"/>
+                <w:tab w:val="left" w:pos="3664"/>
+                <w:tab w:val="left" w:pos="4580"/>
+                <w:tab w:val="left" w:pos="5496"/>
+                <w:tab w:val="left" w:pos="6412"/>
+                <w:tab w:val="left" w:pos="7328"/>
+                <w:tab w:val="left" w:pos="8244"/>
+                <w:tab w:val="left" w:pos="9160"/>
+                <w:tab w:val="left" w:pos="10076"/>
+                <w:tab w:val="left" w:pos="10992"/>
+                <w:tab w:val="left" w:pos="11908"/>
+                <w:tab w:val="left" w:pos="12824"/>
+                <w:tab w:val="left" w:pos="13740"/>
+                <w:tab w:val="left" w:pos="14656"/>
+              </w:tabs>
+              <w:spacing w:after="0" w:line="240" w:lineRule="auto"/>
+              <w:rPr>
+                <w:rFonts w:ascii="Courier New" w:eastAsia="Times New Roman" w:hAnsi="Courier New" w:cs="Courier New"/>
+                <w:color w:val="002060"/>
+                <w:sz w:val="20"/>
+                <w:szCs w:val="20"/>
+              </w:rPr>
+            </w:pPr>
+          </w:p>
+          <w:p>
+            <w:pPr>
+              <w:tabs>
+                <w:tab w:val="left" w:pos="916"/>
+                <w:tab w:val="left" w:pos="1832"/>
+                <w:tab w:val="left" w:pos="2748"/>
+                <w:tab w:val="left" w:pos="3664"/>
+                <w:tab w:val="left" w:pos="4580"/>
+                <w:tab w:val="left" w:pos="5496"/>
+                <w:tab w:val="left" w:pos="6412"/>
+                <w:tab w:val="left" w:pos="7328"/>
+                <w:tab w:val="left" w:pos="8244"/>
+                <w:tab w:val="left" w:pos="9160"/>
+                <w:tab w:val="left" w:pos="10076"/>
+                <w:tab w:val="left" w:pos="10992"/>
+                <w:tab w:val="left" w:pos="11908"/>
+                <w:tab w:val="left" w:pos="12824"/>
+                <w:tab w:val="left" w:pos="13740"/>
+                <w:tab w:val="left" w:pos="14656"/>
+              </w:tabs>
+              <w:spacing w:after="0" w:line="240" w:lineRule="auto"/>
+              <w:rPr>
+                <w:rFonts w:ascii="Courier New" w:eastAsia="Times New Roman" w:hAnsi="Courier New" w:cs="Courier New"/>
+                <w:color w:val="002060"/>
+                <w:sz w:val="20"/>
+                <w:szCs w:val="20"/>
+              </w:rPr>
+            </w:pPr>
+            <w:r>
+              <w:rPr>
+                <w:rFonts w:ascii="Courier New" w:eastAsia="Times New Roman" w:hAnsi="Courier New" w:cs="Courier New"/>
+                <w:color w:val="002060"/>
+                <w:sz w:val="20"/>
+                <w:szCs w:val="20"/>
+              </w:rPr>
+              <w:t xml:space="preserve"> </w:t>
+            </w:r>
             <w:r>
               <w:rPr>
                 <w:rFonts w:ascii="Courier New" w:eastAsia="Times New Roman" w:hAnsi="Courier New" w:cs="Courier New"/>
@@ -3996,63 +3810,158 @@
                 <w:sz w:val="20"/>
                 <w:szCs w:val="20"/>
               </w:rPr>
-              <w:t>linkage</w:t>
-            </w:r>
-            <w:proofErr w:type="gramEnd"/>
-          </w:p>
-          <w:p>
-            <w:pPr>
-              <w:tabs>
-                <w:tab w:val="left" w:pos="916"/>
-                <w:tab w:val="left" w:pos="1832"/>
-                <w:tab w:val="left" w:pos="2748"/>
-                <w:tab w:val="left" w:pos="3664"/>
-                <w:tab w:val="left" w:pos="4580"/>
-                <w:tab w:val="left" w:pos="5496"/>
-                <w:tab w:val="left" w:pos="6412"/>
-                <w:tab w:val="left" w:pos="7328"/>
-                <w:tab w:val="left" w:pos="8244"/>
-                <w:tab w:val="left" w:pos="9160"/>
-                <w:tab w:val="left" w:pos="10076"/>
-                <w:tab w:val="left" w:pos="10992"/>
-                <w:tab w:val="left" w:pos="11908"/>
-                <w:tab w:val="left" w:pos="12824"/>
-                <w:tab w:val="left" w:pos="13740"/>
-                <w:tab w:val="left" w:pos="14656"/>
-              </w:tabs>
-              <w:spacing w:after="0" w:line="240" w:lineRule="auto"/>
-              <w:rPr>
-                <w:rFonts w:ascii="Courier New" w:eastAsia="Times New Roman" w:hAnsi="Courier New" w:cs="Courier New"/>
-                <w:color w:val="002060"/>
-                <w:sz w:val="20"/>
-                <w:szCs w:val="20"/>
-              </w:rPr>
-            </w:pPr>
-          </w:p>
-          <w:p>
-            <w:pPr>
-              <w:tabs>
-                <w:tab w:val="left" w:pos="916"/>
-                <w:tab w:val="left" w:pos="1832"/>
-                <w:tab w:val="left" w:pos="2748"/>
-                <w:tab w:val="left" w:pos="3664"/>
-                <w:tab w:val="left" w:pos="4580"/>
-                <w:tab w:val="left" w:pos="5496"/>
-                <w:tab w:val="left" w:pos="6412"/>
-                <w:tab w:val="left" w:pos="7328"/>
-                <w:tab w:val="left" w:pos="8244"/>
-                <w:tab w:val="left" w:pos="9160"/>
-                <w:tab w:val="left" w:pos="10076"/>
-                <w:tab w:val="left" w:pos="10992"/>
-                <w:tab w:val="left" w:pos="11908"/>
-                <w:tab w:val="left" w:pos="12824"/>
-                <w:tab w:val="left" w:pos="13740"/>
-                <w:tab w:val="left" w:pos="14656"/>
-              </w:tabs>
-              <w:spacing w:after="0" w:line="240" w:lineRule="auto"/>
-              <w:rPr>
-                <w:rFonts w:ascii="Courier New" w:eastAsia="Times New Roman" w:hAnsi="Courier New" w:cs="Courier New"/>
-                <w:color w:val="002060"/>
+              <w:t>A::A(B&amp; bb) : d(bb) { // initialization is in constructor definition</w:t>
+            </w:r>
+          </w:p>
+          <w:p>
+            <w:pPr>
+              <w:tabs>
+                <w:tab w:val="left" w:pos="916"/>
+                <w:tab w:val="left" w:pos="1832"/>
+                <w:tab w:val="left" w:pos="2748"/>
+                <w:tab w:val="left" w:pos="3664"/>
+                <w:tab w:val="left" w:pos="4580"/>
+                <w:tab w:val="left" w:pos="5496"/>
+                <w:tab w:val="left" w:pos="6412"/>
+                <w:tab w:val="left" w:pos="7328"/>
+                <w:tab w:val="left" w:pos="8244"/>
+                <w:tab w:val="left" w:pos="9160"/>
+                <w:tab w:val="left" w:pos="10076"/>
+                <w:tab w:val="left" w:pos="10992"/>
+                <w:tab w:val="left" w:pos="11908"/>
+                <w:tab w:val="left" w:pos="12824"/>
+                <w:tab w:val="left" w:pos="13740"/>
+                <w:tab w:val="left" w:pos="14656"/>
+              </w:tabs>
+              <w:spacing w:after="0" w:line="240" w:lineRule="auto"/>
+              <w:rPr>
+                <w:rFonts w:ascii="Courier New" w:eastAsia="Times New Roman" w:hAnsi="Courier New" w:cs="Courier New"/>
+                <w:color w:val="002060"/>
+                <w:sz w:val="20"/>
+                <w:szCs w:val="20"/>
+              </w:rPr>
+            </w:pPr>
+            <w:r>
+              <w:rPr>
+                <w:rFonts w:ascii="Courier New" w:eastAsia="Times New Roman" w:hAnsi="Courier New" w:cs="Courier New"/>
+                <w:color w:val="002060"/>
+                <w:sz w:val="20"/>
+                <w:szCs w:val="20"/>
+              </w:rPr>
+              <w:t xml:space="preserve">     </w:t>
+            </w:r>
+            <w:proofErr w:type="spellStart"/>
+            <w:r>
+              <w:rPr>
+                <w:rFonts w:ascii="Courier New" w:eastAsia="Times New Roman" w:hAnsi="Courier New" w:cs="Courier New"/>
+                <w:color w:val="002060"/>
+                <w:sz w:val="20"/>
+                <w:szCs w:val="20"/>
+              </w:rPr>
+              <w:t>d.display</w:t>
+            </w:r>
+            <w:proofErr w:type="spellEnd"/>
+            <w:r>
+              <w:rPr>
+                <w:rFonts w:ascii="Courier New" w:eastAsia="Times New Roman" w:hAnsi="Courier New" w:cs="Courier New"/>
+                <w:color w:val="002060"/>
+                <w:sz w:val="20"/>
+                <w:szCs w:val="20"/>
+              </w:rPr>
+              <w:t>();</w:t>
+            </w:r>
+          </w:p>
+          <w:p>
+            <w:pPr>
+              <w:tabs>
+                <w:tab w:val="left" w:pos="916"/>
+                <w:tab w:val="left" w:pos="1832"/>
+                <w:tab w:val="left" w:pos="2748"/>
+                <w:tab w:val="left" w:pos="3664"/>
+                <w:tab w:val="left" w:pos="4580"/>
+                <w:tab w:val="left" w:pos="5496"/>
+                <w:tab w:val="left" w:pos="6412"/>
+                <w:tab w:val="left" w:pos="7328"/>
+                <w:tab w:val="left" w:pos="8244"/>
+                <w:tab w:val="left" w:pos="9160"/>
+                <w:tab w:val="left" w:pos="10076"/>
+                <w:tab w:val="left" w:pos="10992"/>
+                <w:tab w:val="left" w:pos="11908"/>
+                <w:tab w:val="left" w:pos="12824"/>
+                <w:tab w:val="left" w:pos="13740"/>
+                <w:tab w:val="left" w:pos="14656"/>
+              </w:tabs>
+              <w:spacing w:after="0" w:line="240" w:lineRule="auto"/>
+              <w:rPr>
+                <w:rFonts w:ascii="Courier New" w:eastAsia="Times New Roman" w:hAnsi="Courier New" w:cs="Courier New"/>
+                <w:color w:val="002060"/>
+                <w:sz w:val="20"/>
+                <w:szCs w:val="20"/>
+              </w:rPr>
+            </w:pPr>
+            <w:r>
+              <w:rPr>
+                <w:rFonts w:ascii="Courier New" w:eastAsia="Times New Roman" w:hAnsi="Courier New" w:cs="Courier New"/>
+                <w:color w:val="002060"/>
+                <w:sz w:val="20"/>
+                <w:szCs w:val="20"/>
+              </w:rPr>
+              <w:t xml:space="preserve"> }</w:t>
+            </w:r>
+          </w:p>
+          <w:p>
+            <w:pPr>
+              <w:tabs>
+                <w:tab w:val="left" w:pos="916"/>
+                <w:tab w:val="left" w:pos="1832"/>
+                <w:tab w:val="left" w:pos="2748"/>
+                <w:tab w:val="left" w:pos="3664"/>
+                <w:tab w:val="left" w:pos="4580"/>
+                <w:tab w:val="left" w:pos="5496"/>
+                <w:tab w:val="left" w:pos="6412"/>
+                <w:tab w:val="left" w:pos="7328"/>
+                <w:tab w:val="left" w:pos="8244"/>
+                <w:tab w:val="left" w:pos="9160"/>
+                <w:tab w:val="left" w:pos="10076"/>
+                <w:tab w:val="left" w:pos="10992"/>
+                <w:tab w:val="left" w:pos="11908"/>
+                <w:tab w:val="left" w:pos="12824"/>
+                <w:tab w:val="left" w:pos="13740"/>
+                <w:tab w:val="left" w:pos="14656"/>
+              </w:tabs>
+              <w:spacing w:after="0" w:line="240" w:lineRule="auto"/>
+              <w:rPr>
+                <w:rFonts w:ascii="Courier New" w:eastAsia="Times New Roman" w:hAnsi="Courier New" w:cs="Courier New"/>
+                <w:color w:val="002060"/>
+                <w:sz w:val="20"/>
+                <w:szCs w:val="20"/>
+              </w:rPr>
+            </w:pPr>
+          </w:p>
+          <w:p>
+            <w:pPr>
+              <w:tabs>
+                <w:tab w:val="left" w:pos="916"/>
+                <w:tab w:val="left" w:pos="1832"/>
+                <w:tab w:val="left" w:pos="2748"/>
+                <w:tab w:val="left" w:pos="3664"/>
+                <w:tab w:val="left" w:pos="4580"/>
+                <w:tab w:val="left" w:pos="5496"/>
+                <w:tab w:val="left" w:pos="6412"/>
+                <w:tab w:val="left" w:pos="7328"/>
+                <w:tab w:val="left" w:pos="8244"/>
+                <w:tab w:val="left" w:pos="9160"/>
+                <w:tab w:val="left" w:pos="10076"/>
+                <w:tab w:val="left" w:pos="10992"/>
+                <w:tab w:val="left" w:pos="11908"/>
+                <w:tab w:val="left" w:pos="12824"/>
+                <w:tab w:val="left" w:pos="13740"/>
+                <w:tab w:val="left" w:pos="14656"/>
+              </w:tabs>
+              <w:spacing w:after="0" w:line="240" w:lineRule="auto"/>
+              <w:rPr>
+                <w:rFonts w:ascii="Courier New" w:eastAsia="Times New Roman" w:hAnsi="Courier New" w:cs="Courier New"/>
+                <w:color w:val="C00000"/>
                 <w:sz w:val="20"/>
                 <w:szCs w:val="20"/>
               </w:rPr>
@@ -4066,7 +3975,6 @@
               </w:rPr>
               <w:t xml:space="preserve"> </w:t>
             </w:r>
-            <w:proofErr w:type="gramStart"/>
             <w:r>
               <w:rPr>
                 <w:rFonts w:ascii="Courier New" w:eastAsia="Times New Roman" w:hAnsi="Courier New" w:cs="Courier New"/>
@@ -4074,17 +3982,83 @@
                 <w:sz w:val="20"/>
                 <w:szCs w:val="20"/>
               </w:rPr>
-              <w:t>A::</w:t>
-            </w:r>
-            <w:proofErr w:type="gramEnd"/>
-            <w:r>
+              <w:t>A&amp; foo(A&amp; a) { // no initializers required:</w:t>
+            </w:r>
+          </w:p>
+          <w:p>
+            <w:pPr>
+              <w:tabs>
+                <w:tab w:val="left" w:pos="916"/>
+                <w:tab w:val="left" w:pos="1832"/>
+                <w:tab w:val="left" w:pos="2748"/>
+                <w:tab w:val="left" w:pos="3664"/>
+                <w:tab w:val="left" w:pos="4580"/>
+                <w:tab w:val="left" w:pos="5496"/>
+                <w:tab w:val="left" w:pos="6412"/>
+                <w:tab w:val="left" w:pos="7328"/>
+                <w:tab w:val="left" w:pos="8244"/>
+                <w:tab w:val="left" w:pos="9160"/>
+                <w:tab w:val="left" w:pos="10076"/>
+                <w:tab w:val="left" w:pos="10992"/>
+                <w:tab w:val="left" w:pos="11908"/>
+                <w:tab w:val="left" w:pos="12824"/>
+                <w:tab w:val="left" w:pos="13740"/>
+                <w:tab w:val="left" w:pos="14656"/>
+              </w:tabs>
+              <w:spacing w:after="0" w:line="240" w:lineRule="auto"/>
               <w:rPr>
                 <w:rFonts w:ascii="Courier New" w:eastAsia="Times New Roman" w:hAnsi="Courier New" w:cs="Courier New"/>
                 <w:color w:val="C00000"/>
                 <w:sz w:val="20"/>
                 <w:szCs w:val="20"/>
               </w:rPr>
-              <w:t>A(B&amp; bb) : d(bb) { // initialization is in constructor definition</w:t>
+            </w:pPr>
+            <w:r>
+              <w:rPr>
+                <w:rFonts w:ascii="Courier New" w:eastAsia="Times New Roman" w:hAnsi="Courier New" w:cs="Courier New"/>
+                <w:color w:val="C00000"/>
+                <w:sz w:val="20"/>
+                <w:szCs w:val="20"/>
+              </w:rPr>
+              <w:t xml:space="preserve">                // parameter and return type declarations</w:t>
+            </w:r>
+          </w:p>
+          <w:p>
+            <w:pPr>
+              <w:tabs>
+                <w:tab w:val="left" w:pos="916"/>
+                <w:tab w:val="left" w:pos="1832"/>
+                <w:tab w:val="left" w:pos="2748"/>
+                <w:tab w:val="left" w:pos="3664"/>
+                <w:tab w:val="left" w:pos="4580"/>
+                <w:tab w:val="left" w:pos="5496"/>
+                <w:tab w:val="left" w:pos="6412"/>
+                <w:tab w:val="left" w:pos="7328"/>
+                <w:tab w:val="left" w:pos="8244"/>
+                <w:tab w:val="left" w:pos="9160"/>
+                <w:tab w:val="left" w:pos="10076"/>
+                <w:tab w:val="left" w:pos="10992"/>
+                <w:tab w:val="left" w:pos="11908"/>
+                <w:tab w:val="left" w:pos="12824"/>
+                <w:tab w:val="left" w:pos="13740"/>
+                <w:tab w:val="left" w:pos="14656"/>
+              </w:tabs>
+              <w:spacing w:after="0" w:line="240" w:lineRule="auto"/>
+              <w:rPr>
+                <w:rFonts w:ascii="Courier New" w:eastAsia="Times New Roman" w:hAnsi="Courier New" w:cs="Courier New"/>
+                <w:color w:val="C00000"/>
+                <w:sz w:val="20"/>
+                <w:szCs w:val="20"/>
+              </w:rPr>
+            </w:pPr>
+            <w:r>
+              <w:rPr>
+                <w:rFonts w:ascii="Courier New" w:eastAsia="Times New Roman" w:hAnsi="Courier New" w:cs="Courier New"/>
+                <w:color w:val="C00000"/>
+                <w:sz w:val="20"/>
+                <w:szCs w:val="20"/>
+              </w:rPr>
+              <w:t xml:space="preserve">     A&amp; aa = a; // LVALUE REQUIRES AN INITIALIZER</w:t>
             </w:r>
           </w:p>
           <w:p>
@@ -4132,17 +4106,7 @@
                 <w:sz w:val="20"/>
                 <w:szCs w:val="20"/>
               </w:rPr>
-              <w:t>d.</w:t>
-            </w:r>
-            <w:proofErr w:type="gramStart"/>
-            <w:r>
-              <w:rPr>
-                <w:rFonts w:ascii="Courier New" w:eastAsia="Times New Roman" w:hAnsi="Courier New" w:cs="Courier New"/>
-                <w:color w:val="002060"/>
-                <w:sz w:val="20"/>
-                <w:szCs w:val="20"/>
-              </w:rPr>
-              <w:t>display</w:t>
+              <w:t>b.display</w:t>
             </w:r>
             <w:proofErr w:type="spellEnd"/>
             <w:r>
@@ -4152,286 +4116,6 @@
                 <w:sz w:val="20"/>
                 <w:szCs w:val="20"/>
               </w:rPr>
-              <w:t>(</w:t>
-            </w:r>
-            <w:proofErr w:type="gramEnd"/>
-            <w:r>
-              <w:rPr>
-                <w:rFonts w:ascii="Courier New" w:eastAsia="Times New Roman" w:hAnsi="Courier New" w:cs="Courier New"/>
-                <w:color w:val="002060"/>
-                <w:sz w:val="20"/>
-                <w:szCs w:val="20"/>
-              </w:rPr>
-              <w:t>);</w:t>
-            </w:r>
-          </w:p>
-          <w:p>
-            <w:pPr>
-              <w:tabs>
-                <w:tab w:val="left" w:pos="916"/>
-                <w:tab w:val="left" w:pos="1832"/>
-                <w:tab w:val="left" w:pos="2748"/>
-                <w:tab w:val="left" w:pos="3664"/>
-                <w:tab w:val="left" w:pos="4580"/>
-                <w:tab w:val="left" w:pos="5496"/>
-                <w:tab w:val="left" w:pos="6412"/>
-                <w:tab w:val="left" w:pos="7328"/>
-                <w:tab w:val="left" w:pos="8244"/>
-                <w:tab w:val="left" w:pos="9160"/>
-                <w:tab w:val="left" w:pos="10076"/>
-                <w:tab w:val="left" w:pos="10992"/>
-                <w:tab w:val="left" w:pos="11908"/>
-                <w:tab w:val="left" w:pos="12824"/>
-                <w:tab w:val="left" w:pos="13740"/>
-                <w:tab w:val="left" w:pos="14656"/>
-              </w:tabs>
-              <w:spacing w:after="0" w:line="240" w:lineRule="auto"/>
-              <w:rPr>
-                <w:rFonts w:ascii="Courier New" w:eastAsia="Times New Roman" w:hAnsi="Courier New" w:cs="Courier New"/>
-                <w:color w:val="002060"/>
-                <w:sz w:val="20"/>
-                <w:szCs w:val="20"/>
-              </w:rPr>
-            </w:pPr>
-            <w:r>
-              <w:rPr>
-                <w:rFonts w:ascii="Courier New" w:eastAsia="Times New Roman" w:hAnsi="Courier New" w:cs="Courier New"/>
-                <w:color w:val="002060"/>
-                <w:sz w:val="20"/>
-                <w:szCs w:val="20"/>
-              </w:rPr>
-              <w:t xml:space="preserve"> }</w:t>
-            </w:r>
-          </w:p>
-          <w:p>
-            <w:pPr>
-              <w:tabs>
-                <w:tab w:val="left" w:pos="916"/>
-                <w:tab w:val="left" w:pos="1832"/>
-                <w:tab w:val="left" w:pos="2748"/>
-                <w:tab w:val="left" w:pos="3664"/>
-                <w:tab w:val="left" w:pos="4580"/>
-                <w:tab w:val="left" w:pos="5496"/>
-                <w:tab w:val="left" w:pos="6412"/>
-                <w:tab w:val="left" w:pos="7328"/>
-                <w:tab w:val="left" w:pos="8244"/>
-                <w:tab w:val="left" w:pos="9160"/>
-                <w:tab w:val="left" w:pos="10076"/>
-                <w:tab w:val="left" w:pos="10992"/>
-                <w:tab w:val="left" w:pos="11908"/>
-                <w:tab w:val="left" w:pos="12824"/>
-                <w:tab w:val="left" w:pos="13740"/>
-                <w:tab w:val="left" w:pos="14656"/>
-              </w:tabs>
-              <w:spacing w:after="0" w:line="240" w:lineRule="auto"/>
-              <w:rPr>
-                <w:rFonts w:ascii="Courier New" w:eastAsia="Times New Roman" w:hAnsi="Courier New" w:cs="Courier New"/>
-                <w:color w:val="002060"/>
-                <w:sz w:val="20"/>
-                <w:szCs w:val="20"/>
-              </w:rPr>
-            </w:pPr>
-          </w:p>
-          <w:p>
-            <w:pPr>
-              <w:tabs>
-                <w:tab w:val="left" w:pos="916"/>
-                <w:tab w:val="left" w:pos="1832"/>
-                <w:tab w:val="left" w:pos="2748"/>
-                <w:tab w:val="left" w:pos="3664"/>
-                <w:tab w:val="left" w:pos="4580"/>
-                <w:tab w:val="left" w:pos="5496"/>
-                <w:tab w:val="left" w:pos="6412"/>
-                <w:tab w:val="left" w:pos="7328"/>
-                <w:tab w:val="left" w:pos="8244"/>
-                <w:tab w:val="left" w:pos="9160"/>
-                <w:tab w:val="left" w:pos="10076"/>
-                <w:tab w:val="left" w:pos="10992"/>
-                <w:tab w:val="left" w:pos="11908"/>
-                <w:tab w:val="left" w:pos="12824"/>
-                <w:tab w:val="left" w:pos="13740"/>
-                <w:tab w:val="left" w:pos="14656"/>
-              </w:tabs>
-              <w:spacing w:after="0" w:line="240" w:lineRule="auto"/>
-              <w:rPr>
-                <w:rFonts w:ascii="Courier New" w:eastAsia="Times New Roman" w:hAnsi="Courier New" w:cs="Courier New"/>
-                <w:color w:val="C00000"/>
-                <w:sz w:val="20"/>
-                <w:szCs w:val="20"/>
-              </w:rPr>
-            </w:pPr>
-            <w:r>
-              <w:rPr>
-                <w:rFonts w:ascii="Courier New" w:eastAsia="Times New Roman" w:hAnsi="Courier New" w:cs="Courier New"/>
-                <w:color w:val="002060"/>
-                <w:sz w:val="20"/>
-                <w:szCs w:val="20"/>
-              </w:rPr>
-              <w:t xml:space="preserve"> </w:t>
-            </w:r>
-            <w:r>
-              <w:rPr>
-                <w:rFonts w:ascii="Courier New" w:eastAsia="Times New Roman" w:hAnsi="Courier New" w:cs="Courier New"/>
-                <w:color w:val="C00000"/>
-                <w:sz w:val="20"/>
-                <w:szCs w:val="20"/>
-              </w:rPr>
-              <w:t xml:space="preserve">A&amp; </w:t>
-            </w:r>
-            <w:proofErr w:type="gramStart"/>
-            <w:r>
-              <w:rPr>
-                <w:rFonts w:ascii="Courier New" w:eastAsia="Times New Roman" w:hAnsi="Courier New" w:cs="Courier New"/>
-                <w:color w:val="C00000"/>
-                <w:sz w:val="20"/>
-                <w:szCs w:val="20"/>
-              </w:rPr>
-              <w:t>foo(</w:t>
-            </w:r>
-            <w:proofErr w:type="gramEnd"/>
-            <w:r>
-              <w:rPr>
-                <w:rFonts w:ascii="Courier New" w:eastAsia="Times New Roman" w:hAnsi="Courier New" w:cs="Courier New"/>
-                <w:color w:val="C00000"/>
-                <w:sz w:val="20"/>
-                <w:szCs w:val="20"/>
-              </w:rPr>
-              <w:t>A&amp; a) { // no initializers required:</w:t>
-            </w:r>
-          </w:p>
-          <w:p>
-            <w:pPr>
-              <w:tabs>
-                <w:tab w:val="left" w:pos="916"/>
-                <w:tab w:val="left" w:pos="1832"/>
-                <w:tab w:val="left" w:pos="2748"/>
-                <w:tab w:val="left" w:pos="3664"/>
-                <w:tab w:val="left" w:pos="4580"/>
-                <w:tab w:val="left" w:pos="5496"/>
-                <w:tab w:val="left" w:pos="6412"/>
-                <w:tab w:val="left" w:pos="7328"/>
-                <w:tab w:val="left" w:pos="8244"/>
-                <w:tab w:val="left" w:pos="9160"/>
-                <w:tab w:val="left" w:pos="10076"/>
-                <w:tab w:val="left" w:pos="10992"/>
-                <w:tab w:val="left" w:pos="11908"/>
-                <w:tab w:val="left" w:pos="12824"/>
-                <w:tab w:val="left" w:pos="13740"/>
-                <w:tab w:val="left" w:pos="14656"/>
-              </w:tabs>
-              <w:spacing w:after="0" w:line="240" w:lineRule="auto"/>
-              <w:rPr>
-                <w:rFonts w:ascii="Courier New" w:eastAsia="Times New Roman" w:hAnsi="Courier New" w:cs="Courier New"/>
-                <w:color w:val="C00000"/>
-                <w:sz w:val="20"/>
-                <w:szCs w:val="20"/>
-              </w:rPr>
-            </w:pPr>
-            <w:r>
-              <w:rPr>
-                <w:rFonts w:ascii="Courier New" w:eastAsia="Times New Roman" w:hAnsi="Courier New" w:cs="Courier New"/>
-                <w:color w:val="C00000"/>
-                <w:sz w:val="20"/>
-                <w:szCs w:val="20"/>
-              </w:rPr>
-              <w:t xml:space="preserve">                // parameter and return type declarations</w:t>
-            </w:r>
-          </w:p>
-          <w:p>
-            <w:pPr>
-              <w:tabs>
-                <w:tab w:val="left" w:pos="916"/>
-                <w:tab w:val="left" w:pos="1832"/>
-                <w:tab w:val="left" w:pos="2748"/>
-                <w:tab w:val="left" w:pos="3664"/>
-                <w:tab w:val="left" w:pos="4580"/>
-                <w:tab w:val="left" w:pos="5496"/>
-                <w:tab w:val="left" w:pos="6412"/>
-                <w:tab w:val="left" w:pos="7328"/>
-                <w:tab w:val="left" w:pos="8244"/>
-                <w:tab w:val="left" w:pos="9160"/>
-                <w:tab w:val="left" w:pos="10076"/>
-                <w:tab w:val="left" w:pos="10992"/>
-                <w:tab w:val="left" w:pos="11908"/>
-                <w:tab w:val="left" w:pos="12824"/>
-                <w:tab w:val="left" w:pos="13740"/>
-                <w:tab w:val="left" w:pos="14656"/>
-              </w:tabs>
-              <w:spacing w:after="0" w:line="240" w:lineRule="auto"/>
-              <w:rPr>
-                <w:rFonts w:ascii="Courier New" w:eastAsia="Times New Roman" w:hAnsi="Courier New" w:cs="Courier New"/>
-                <w:color w:val="C00000"/>
-                <w:sz w:val="20"/>
-                <w:szCs w:val="20"/>
-              </w:rPr>
-            </w:pPr>
-            <w:r>
-              <w:rPr>
-                <w:rFonts w:ascii="Courier New" w:eastAsia="Times New Roman" w:hAnsi="Courier New" w:cs="Courier New"/>
-                <w:color w:val="C00000"/>
-                <w:sz w:val="20"/>
-                <w:szCs w:val="20"/>
-              </w:rPr>
-              <w:t xml:space="preserve">     A&amp; aa = a; // LVALUE REQUIRES AN INITIALIZER</w:t>
-            </w:r>
-          </w:p>
-          <w:p>
-            <w:pPr>
-              <w:tabs>
-                <w:tab w:val="left" w:pos="916"/>
-                <w:tab w:val="left" w:pos="1832"/>
-                <w:tab w:val="left" w:pos="2748"/>
-                <w:tab w:val="left" w:pos="3664"/>
-                <w:tab w:val="left" w:pos="4580"/>
-                <w:tab w:val="left" w:pos="5496"/>
-                <w:tab w:val="left" w:pos="6412"/>
-                <w:tab w:val="left" w:pos="7328"/>
-                <w:tab w:val="left" w:pos="8244"/>
-                <w:tab w:val="left" w:pos="9160"/>
-                <w:tab w:val="left" w:pos="10076"/>
-                <w:tab w:val="left" w:pos="10992"/>
-                <w:tab w:val="left" w:pos="11908"/>
-                <w:tab w:val="left" w:pos="12824"/>
-                <w:tab w:val="left" w:pos="13740"/>
-                <w:tab w:val="left" w:pos="14656"/>
-              </w:tabs>
-              <w:spacing w:after="0" w:line="240" w:lineRule="auto"/>
-              <w:rPr>
-                <w:rFonts w:ascii="Courier New" w:eastAsia="Times New Roman" w:hAnsi="Courier New" w:cs="Courier New"/>
-                <w:color w:val="002060"/>
-                <w:sz w:val="20"/>
-                <w:szCs w:val="20"/>
-              </w:rPr>
-            </w:pPr>
-            <w:r>
-              <w:rPr>
-                <w:rFonts w:ascii="Courier New" w:eastAsia="Times New Roman" w:hAnsi="Courier New" w:cs="Courier New"/>
-                <w:color w:val="002060"/>
-                <w:sz w:val="20"/>
-                <w:szCs w:val="20"/>
-              </w:rPr>
-              <w:t xml:space="preserve">     </w:t>
-            </w:r>
-            <w:proofErr w:type="spellStart"/>
-            <w:proofErr w:type="gramStart"/>
-            <w:r>
-              <w:rPr>
-                <w:rFonts w:ascii="Courier New" w:eastAsia="Times New Roman" w:hAnsi="Courier New" w:cs="Courier New"/>
-                <w:color w:val="002060"/>
-                <w:sz w:val="20"/>
-                <w:szCs w:val="20"/>
-              </w:rPr>
-              <w:t>b.display</w:t>
-            </w:r>
-            <w:proofErr w:type="spellEnd"/>
-            <w:proofErr w:type="gramEnd"/>
-            <w:r>
-              <w:rPr>
-                <w:rFonts w:ascii="Courier New" w:eastAsia="Times New Roman" w:hAnsi="Courier New" w:cs="Courier New"/>
-                <w:color w:val="002060"/>
-                <w:sz w:val="20"/>
-                <w:szCs w:val="20"/>
-              </w:rPr>
               <w:t>();</w:t>
             </w:r>
           </w:p>
@@ -4470,19 +4154,8 @@
                 <w:sz w:val="20"/>
                 <w:szCs w:val="20"/>
               </w:rPr>
-              <w:t xml:space="preserve">     return </w:t>
-            </w:r>
-            <w:proofErr w:type="gramStart"/>
-            <w:r>
-              <w:rPr>
-                <w:rFonts w:ascii="Courier New" w:eastAsia="Times New Roman" w:hAnsi="Courier New" w:cs="Courier New"/>
-                <w:color w:val="002060"/>
-                <w:sz w:val="20"/>
-                <w:szCs w:val="20"/>
-              </w:rPr>
-              <w:t>aa;</w:t>
-            </w:r>
-            <w:proofErr w:type="gramEnd"/>
+              <w:t xml:space="preserve">     return aa;</w:t>
+            </w:r>
           </w:p>
           <w:p>
             <w:pPr>
@@ -4714,27 +4387,7 @@
                 <w:sz w:val="20"/>
                 <w:szCs w:val="20"/>
               </w:rPr>
-              <w:t xml:space="preserve"> #</w:t>
-            </w:r>
-            <w:proofErr w:type="gramStart"/>
-            <w:r>
-              <w:rPr>
-                <w:rFonts w:ascii="Courier New" w:eastAsia="Times New Roman" w:hAnsi="Courier New" w:cs="Courier New"/>
-                <w:color w:val="002060"/>
-                <w:sz w:val="20"/>
-                <w:szCs w:val="20"/>
-              </w:rPr>
-              <w:t>pragma</w:t>
-            </w:r>
-            <w:proofErr w:type="gramEnd"/>
-            <w:r>
-              <w:rPr>
-                <w:rFonts w:ascii="Courier New" w:eastAsia="Times New Roman" w:hAnsi="Courier New" w:cs="Courier New"/>
-                <w:color w:val="002060"/>
-                <w:sz w:val="20"/>
-                <w:szCs w:val="20"/>
-              </w:rPr>
-              <w:t xml:space="preserve"> once</w:t>
+              <w:t xml:space="preserve"> #pragma once</w:t>
             </w:r>
           </w:p>
           <w:p>
@@ -4839,19 +4492,8 @@
                 <w:sz w:val="20"/>
                 <w:szCs w:val="20"/>
               </w:rPr>
-              <w:t xml:space="preserve">     int </w:t>
-            </w:r>
-            <w:proofErr w:type="gramStart"/>
-            <w:r>
-              <w:rPr>
-                <w:rFonts w:ascii="Courier New" w:eastAsia="Times New Roman" w:hAnsi="Courier New" w:cs="Courier New"/>
-                <w:color w:val="002060"/>
-                <w:sz w:val="20"/>
-                <w:szCs w:val="20"/>
-              </w:rPr>
-              <w:t>b;</w:t>
-            </w:r>
-            <w:proofErr w:type="gramEnd"/>
+              <w:t xml:space="preserve">     int b;</w:t>
+            </w:r>
           </w:p>
           <w:p>
             <w:pPr>
@@ -4926,85 +4568,45 @@
                 <w:sz w:val="20"/>
                 <w:szCs w:val="20"/>
               </w:rPr>
-              <w:t xml:space="preserve">     </w:t>
-            </w:r>
-            <w:proofErr w:type="gramStart"/>
-            <w:r>
-              <w:rPr>
-                <w:rFonts w:ascii="Courier New" w:eastAsia="Times New Roman" w:hAnsi="Courier New" w:cs="Courier New"/>
-                <w:color w:val="002060"/>
-                <w:sz w:val="20"/>
-                <w:szCs w:val="20"/>
-              </w:rPr>
-              <w:t>B(</w:t>
-            </w:r>
-            <w:proofErr w:type="gramEnd"/>
-            <w:r>
-              <w:rPr>
-                <w:rFonts w:ascii="Courier New" w:eastAsia="Times New Roman" w:hAnsi="Courier New" w:cs="Courier New"/>
-                <w:color w:val="002060"/>
-                <w:sz w:val="20"/>
-                <w:szCs w:val="20"/>
-              </w:rPr>
-              <w:t>int n);</w:t>
-            </w:r>
-          </w:p>
-          <w:p>
-            <w:pPr>
-              <w:tabs>
-                <w:tab w:val="left" w:pos="916"/>
-                <w:tab w:val="left" w:pos="1832"/>
-                <w:tab w:val="left" w:pos="2748"/>
-                <w:tab w:val="left" w:pos="3664"/>
-                <w:tab w:val="left" w:pos="4580"/>
-                <w:tab w:val="left" w:pos="5496"/>
-                <w:tab w:val="left" w:pos="6412"/>
-                <w:tab w:val="left" w:pos="7328"/>
-                <w:tab w:val="left" w:pos="8244"/>
-                <w:tab w:val="left" w:pos="9160"/>
-                <w:tab w:val="left" w:pos="10076"/>
-                <w:tab w:val="left" w:pos="10992"/>
-                <w:tab w:val="left" w:pos="11908"/>
-                <w:tab w:val="left" w:pos="12824"/>
-                <w:tab w:val="left" w:pos="13740"/>
-                <w:tab w:val="left" w:pos="14656"/>
-              </w:tabs>
-              <w:spacing w:after="0" w:line="240" w:lineRule="auto"/>
-              <w:rPr>
-                <w:rFonts w:ascii="Courier New" w:eastAsia="Times New Roman" w:hAnsi="Courier New" w:cs="Courier New"/>
-                <w:color w:val="002060"/>
-                <w:sz w:val="20"/>
-                <w:szCs w:val="20"/>
-              </w:rPr>
-            </w:pPr>
-            <w:r>
-              <w:rPr>
-                <w:rFonts w:ascii="Courier New" w:eastAsia="Times New Roman" w:hAnsi="Courier New" w:cs="Courier New"/>
-                <w:color w:val="002060"/>
-                <w:sz w:val="20"/>
-                <w:szCs w:val="20"/>
-              </w:rPr>
-              <w:t xml:space="preserve">     void </w:t>
-            </w:r>
-            <w:proofErr w:type="gramStart"/>
-            <w:r>
-              <w:rPr>
-                <w:rFonts w:ascii="Courier New" w:eastAsia="Times New Roman" w:hAnsi="Courier New" w:cs="Courier New"/>
-                <w:color w:val="002060"/>
-                <w:sz w:val="20"/>
-                <w:szCs w:val="20"/>
-              </w:rPr>
-              <w:t>display(</w:t>
-            </w:r>
-            <w:proofErr w:type="gramEnd"/>
-            <w:r>
-              <w:rPr>
-                <w:rFonts w:ascii="Courier New" w:eastAsia="Times New Roman" w:hAnsi="Courier New" w:cs="Courier New"/>
-                <w:color w:val="002060"/>
-                <w:sz w:val="20"/>
-                <w:szCs w:val="20"/>
-              </w:rPr>
-              <w:t>) const;</w:t>
+              <w:t xml:space="preserve">     B(int n);</w:t>
+            </w:r>
+          </w:p>
+          <w:p>
+            <w:pPr>
+              <w:tabs>
+                <w:tab w:val="left" w:pos="916"/>
+                <w:tab w:val="left" w:pos="1832"/>
+                <w:tab w:val="left" w:pos="2748"/>
+                <w:tab w:val="left" w:pos="3664"/>
+                <w:tab w:val="left" w:pos="4580"/>
+                <w:tab w:val="left" w:pos="5496"/>
+                <w:tab w:val="left" w:pos="6412"/>
+                <w:tab w:val="left" w:pos="7328"/>
+                <w:tab w:val="left" w:pos="8244"/>
+                <w:tab w:val="left" w:pos="9160"/>
+                <w:tab w:val="left" w:pos="10076"/>
+                <w:tab w:val="left" w:pos="10992"/>
+                <w:tab w:val="left" w:pos="11908"/>
+                <w:tab w:val="left" w:pos="12824"/>
+                <w:tab w:val="left" w:pos="13740"/>
+                <w:tab w:val="left" w:pos="14656"/>
+              </w:tabs>
+              <w:spacing w:after="0" w:line="240" w:lineRule="auto"/>
+              <w:rPr>
+                <w:rFonts w:ascii="Courier New" w:eastAsia="Times New Roman" w:hAnsi="Courier New" w:cs="Courier New"/>
+                <w:color w:val="002060"/>
+                <w:sz w:val="20"/>
+                <w:szCs w:val="20"/>
+              </w:rPr>
+            </w:pPr>
+            <w:r>
+              <w:rPr>
+                <w:rFonts w:ascii="Courier New" w:eastAsia="Times New Roman" w:hAnsi="Courier New" w:cs="Courier New"/>
+                <w:color w:val="002060"/>
+                <w:sz w:val="20"/>
+                <w:szCs w:val="20"/>
+              </w:rPr>
+              <w:t xml:space="preserve">     void display() const;</w:t>
             </w:r>
           </w:p>
           <w:p>
@@ -5322,114 +4924,74 @@
                 <w:sz w:val="20"/>
                 <w:szCs w:val="20"/>
               </w:rPr>
-              <w:t xml:space="preserve"> </w:t>
-            </w:r>
-            <w:proofErr w:type="gramStart"/>
-            <w:r>
-              <w:rPr>
-                <w:rFonts w:ascii="Courier New" w:eastAsia="Times New Roman" w:hAnsi="Courier New" w:cs="Courier New"/>
-                <w:color w:val="002060"/>
-                <w:sz w:val="20"/>
-                <w:szCs w:val="20"/>
-              </w:rPr>
-              <w:t>B::</w:t>
-            </w:r>
-            <w:proofErr w:type="gramEnd"/>
-            <w:r>
-              <w:rPr>
-                <w:rFonts w:ascii="Courier New" w:eastAsia="Times New Roman" w:hAnsi="Courier New" w:cs="Courier New"/>
-                <w:color w:val="002060"/>
-                <w:sz w:val="20"/>
-                <w:szCs w:val="20"/>
-              </w:rPr>
-              <w:t>B(int n) : b(n) {}</w:t>
-            </w:r>
-          </w:p>
-          <w:p>
-            <w:pPr>
-              <w:tabs>
-                <w:tab w:val="left" w:pos="916"/>
-                <w:tab w:val="left" w:pos="1832"/>
-                <w:tab w:val="left" w:pos="2748"/>
-                <w:tab w:val="left" w:pos="3664"/>
-                <w:tab w:val="left" w:pos="4580"/>
-                <w:tab w:val="left" w:pos="5496"/>
-                <w:tab w:val="left" w:pos="6412"/>
-                <w:tab w:val="left" w:pos="7328"/>
-                <w:tab w:val="left" w:pos="8244"/>
-                <w:tab w:val="left" w:pos="9160"/>
-                <w:tab w:val="left" w:pos="10076"/>
-                <w:tab w:val="left" w:pos="10992"/>
-                <w:tab w:val="left" w:pos="11908"/>
-                <w:tab w:val="left" w:pos="12824"/>
-                <w:tab w:val="left" w:pos="13740"/>
-                <w:tab w:val="left" w:pos="14656"/>
-              </w:tabs>
-              <w:spacing w:after="0" w:line="240" w:lineRule="auto"/>
-              <w:rPr>
-                <w:rFonts w:ascii="Courier New" w:eastAsia="Times New Roman" w:hAnsi="Courier New" w:cs="Courier New"/>
-                <w:color w:val="002060"/>
-                <w:sz w:val="20"/>
-                <w:szCs w:val="20"/>
-              </w:rPr>
-            </w:pPr>
-          </w:p>
-          <w:p>
-            <w:pPr>
-              <w:tabs>
-                <w:tab w:val="left" w:pos="916"/>
-                <w:tab w:val="left" w:pos="1832"/>
-                <w:tab w:val="left" w:pos="2748"/>
-                <w:tab w:val="left" w:pos="3664"/>
-                <w:tab w:val="left" w:pos="4580"/>
-                <w:tab w:val="left" w:pos="5496"/>
-                <w:tab w:val="left" w:pos="6412"/>
-                <w:tab w:val="left" w:pos="7328"/>
-                <w:tab w:val="left" w:pos="8244"/>
-                <w:tab w:val="left" w:pos="9160"/>
-                <w:tab w:val="left" w:pos="10076"/>
-                <w:tab w:val="left" w:pos="10992"/>
-                <w:tab w:val="left" w:pos="11908"/>
-                <w:tab w:val="left" w:pos="12824"/>
-                <w:tab w:val="left" w:pos="13740"/>
-                <w:tab w:val="left" w:pos="14656"/>
-              </w:tabs>
-              <w:spacing w:after="0" w:line="240" w:lineRule="auto"/>
-              <w:rPr>
-                <w:rFonts w:ascii="Courier New" w:eastAsia="Times New Roman" w:hAnsi="Courier New" w:cs="Courier New"/>
-                <w:color w:val="002060"/>
-                <w:sz w:val="20"/>
-                <w:szCs w:val="20"/>
-              </w:rPr>
-            </w:pPr>
-            <w:r>
-              <w:rPr>
-                <w:rFonts w:ascii="Courier New" w:eastAsia="Times New Roman" w:hAnsi="Courier New" w:cs="Courier New"/>
-                <w:color w:val="002060"/>
-                <w:sz w:val="20"/>
-                <w:szCs w:val="20"/>
-              </w:rPr>
-              <w:t xml:space="preserve"> void </w:t>
-            </w:r>
-            <w:proofErr w:type="gramStart"/>
-            <w:r>
-              <w:rPr>
-                <w:rFonts w:ascii="Courier New" w:eastAsia="Times New Roman" w:hAnsi="Courier New" w:cs="Courier New"/>
-                <w:color w:val="002060"/>
-                <w:sz w:val="20"/>
-                <w:szCs w:val="20"/>
-              </w:rPr>
-              <w:t>B::</w:t>
-            </w:r>
-            <w:proofErr w:type="gramEnd"/>
-            <w:r>
-              <w:rPr>
-                <w:rFonts w:ascii="Courier New" w:eastAsia="Times New Roman" w:hAnsi="Courier New" w:cs="Courier New"/>
-                <w:color w:val="002060"/>
-                <w:sz w:val="20"/>
-                <w:szCs w:val="20"/>
-              </w:rPr>
-              <w:t>display() const { std::</w:t>
+              <w:t xml:space="preserve"> B::B(int n) : b(n) {}</w:t>
+            </w:r>
+          </w:p>
+          <w:p>
+            <w:pPr>
+              <w:tabs>
+                <w:tab w:val="left" w:pos="916"/>
+                <w:tab w:val="left" w:pos="1832"/>
+                <w:tab w:val="left" w:pos="2748"/>
+                <w:tab w:val="left" w:pos="3664"/>
+                <w:tab w:val="left" w:pos="4580"/>
+                <w:tab w:val="left" w:pos="5496"/>
+                <w:tab w:val="left" w:pos="6412"/>
+                <w:tab w:val="left" w:pos="7328"/>
+                <w:tab w:val="left" w:pos="8244"/>
+                <w:tab w:val="left" w:pos="9160"/>
+                <w:tab w:val="left" w:pos="10076"/>
+                <w:tab w:val="left" w:pos="10992"/>
+                <w:tab w:val="left" w:pos="11908"/>
+                <w:tab w:val="left" w:pos="12824"/>
+                <w:tab w:val="left" w:pos="13740"/>
+                <w:tab w:val="left" w:pos="14656"/>
+              </w:tabs>
+              <w:spacing w:after="0" w:line="240" w:lineRule="auto"/>
+              <w:rPr>
+                <w:rFonts w:ascii="Courier New" w:eastAsia="Times New Roman" w:hAnsi="Courier New" w:cs="Courier New"/>
+                <w:color w:val="002060"/>
+                <w:sz w:val="20"/>
+                <w:szCs w:val="20"/>
+              </w:rPr>
+            </w:pPr>
+          </w:p>
+          <w:p>
+            <w:pPr>
+              <w:tabs>
+                <w:tab w:val="left" w:pos="916"/>
+                <w:tab w:val="left" w:pos="1832"/>
+                <w:tab w:val="left" w:pos="2748"/>
+                <w:tab w:val="left" w:pos="3664"/>
+                <w:tab w:val="left" w:pos="4580"/>
+                <w:tab w:val="left" w:pos="5496"/>
+                <w:tab w:val="left" w:pos="6412"/>
+                <w:tab w:val="left" w:pos="7328"/>
+                <w:tab w:val="left" w:pos="8244"/>
+                <w:tab w:val="left" w:pos="9160"/>
+                <w:tab w:val="left" w:pos="10076"/>
+                <w:tab w:val="left" w:pos="10992"/>
+                <w:tab w:val="left" w:pos="11908"/>
+                <w:tab w:val="left" w:pos="12824"/>
+                <w:tab w:val="left" w:pos="13740"/>
+                <w:tab w:val="left" w:pos="14656"/>
+              </w:tabs>
+              <w:spacing w:after="0" w:line="240" w:lineRule="auto"/>
+              <w:rPr>
+                <w:rFonts w:ascii="Courier New" w:eastAsia="Times New Roman" w:hAnsi="Courier New" w:cs="Courier New"/>
+                <w:color w:val="002060"/>
+                <w:sz w:val="20"/>
+                <w:szCs w:val="20"/>
+              </w:rPr>
+            </w:pPr>
+            <w:r>
+              <w:rPr>
+                <w:rFonts w:ascii="Courier New" w:eastAsia="Times New Roman" w:hAnsi="Courier New" w:cs="Courier New"/>
+                <w:color w:val="002060"/>
+                <w:sz w:val="20"/>
+                <w:szCs w:val="20"/>
+              </w:rPr>
+              <w:t xml:space="preserve"> void B::display() const { std::</w:t>
             </w:r>
             <w:proofErr w:type="spellStart"/>
             <w:r>
@@ -5578,23 +5140,13 @@
           <w:szCs w:val="24"/>
         </w:rPr>
       </w:pPr>
-      <w:proofErr w:type="gramStart"/>
       <w:r>
         <w:rPr>
           <w:rFonts w:ascii="Times New Roman" w:eastAsia="Times New Roman" w:hAnsi="Times New Roman" w:cs="Times New Roman"/>
           <w:sz w:val="24"/>
           <w:szCs w:val="24"/>
         </w:rPr>
-        <w:t>An</w:t>
-      </w:r>
-      <w:proofErr w:type="gramEnd"/>
-      <w:r>
-        <w:rPr>
-          <w:rFonts w:ascii="Times New Roman" w:eastAsia="Times New Roman" w:hAnsi="Times New Roman" w:cs="Times New Roman"/>
-          <w:sz w:val="24"/>
-          <w:szCs w:val="24"/>
-        </w:rPr>
-        <w:t xml:space="preserve"> </w:t>
+        <w:t xml:space="preserve">An </w:t>
       </w:r>
       <w:proofErr w:type="spellStart"/>
       <w:r>
@@ -5907,19 +5459,8 @@
                 <w:sz w:val="20"/>
                 <w:szCs w:val="20"/>
               </w:rPr>
-              <w:t xml:space="preserve">     int </w:t>
-            </w:r>
-            <w:proofErr w:type="gramStart"/>
-            <w:r>
-              <w:rPr>
-                <w:rFonts w:ascii="Courier New" w:eastAsia="Times New Roman" w:hAnsi="Courier New" w:cs="Courier New"/>
-                <w:color w:val="002060"/>
-                <w:sz w:val="20"/>
-                <w:szCs w:val="20"/>
-              </w:rPr>
-              <w:t>a;</w:t>
-            </w:r>
-            <w:proofErr w:type="gramEnd"/>
+              <w:t xml:space="preserve">     int a;</w:t>
+            </w:r>
           </w:p>
           <w:p>
             <w:pPr>
@@ -5994,136 +5535,85 @@
                 <w:sz w:val="20"/>
                 <w:szCs w:val="20"/>
               </w:rPr>
-              <w:t xml:space="preserve">     </w:t>
-            </w:r>
-            <w:proofErr w:type="gramStart"/>
-            <w:r>
-              <w:rPr>
-                <w:rFonts w:ascii="Courier New" w:eastAsia="Times New Roman" w:hAnsi="Courier New" w:cs="Courier New"/>
-                <w:color w:val="002060"/>
-                <w:sz w:val="20"/>
-                <w:szCs w:val="20"/>
-              </w:rPr>
-              <w:t>A(</w:t>
-            </w:r>
-            <w:proofErr w:type="gramEnd"/>
-            <w:r>
-              <w:rPr>
-                <w:rFonts w:ascii="Courier New" w:eastAsia="Times New Roman" w:hAnsi="Courier New" w:cs="Courier New"/>
-                <w:color w:val="002060"/>
-                <w:sz w:val="20"/>
-                <w:szCs w:val="20"/>
-              </w:rPr>
-              <w:t>int aa) : a(aa) {}</w:t>
-            </w:r>
-          </w:p>
-          <w:p>
-            <w:pPr>
-              <w:tabs>
-                <w:tab w:val="left" w:pos="916"/>
-                <w:tab w:val="left" w:pos="1832"/>
-                <w:tab w:val="left" w:pos="2748"/>
-                <w:tab w:val="left" w:pos="3664"/>
-                <w:tab w:val="left" w:pos="4580"/>
-                <w:tab w:val="left" w:pos="5496"/>
-                <w:tab w:val="left" w:pos="6412"/>
-                <w:tab w:val="left" w:pos="7328"/>
-                <w:tab w:val="left" w:pos="8244"/>
-                <w:tab w:val="left" w:pos="9160"/>
-                <w:tab w:val="left" w:pos="10076"/>
-                <w:tab w:val="left" w:pos="10992"/>
-                <w:tab w:val="left" w:pos="11908"/>
-                <w:tab w:val="left" w:pos="12824"/>
-                <w:tab w:val="left" w:pos="13740"/>
-                <w:tab w:val="left" w:pos="14656"/>
-              </w:tabs>
-              <w:spacing w:after="0" w:line="240" w:lineRule="auto"/>
-              <w:rPr>
-                <w:rFonts w:ascii="Courier New" w:eastAsia="Times New Roman" w:hAnsi="Courier New" w:cs="Courier New"/>
-                <w:color w:val="002060"/>
-                <w:sz w:val="20"/>
-                <w:szCs w:val="20"/>
-              </w:rPr>
-            </w:pPr>
-            <w:r>
-              <w:rPr>
-                <w:rFonts w:ascii="Courier New" w:eastAsia="Times New Roman" w:hAnsi="Courier New" w:cs="Courier New"/>
-                <w:color w:val="002060"/>
-                <w:sz w:val="20"/>
-                <w:szCs w:val="20"/>
-              </w:rPr>
-              <w:t xml:space="preserve">     void </w:t>
-            </w:r>
-            <w:proofErr w:type="gramStart"/>
-            <w:r>
-              <w:rPr>
-                <w:rFonts w:ascii="Courier New" w:eastAsia="Times New Roman" w:hAnsi="Courier New" w:cs="Courier New"/>
-                <w:color w:val="002060"/>
-                <w:sz w:val="20"/>
-                <w:szCs w:val="20"/>
-              </w:rPr>
-              <w:t>display(</w:t>
-            </w:r>
-            <w:proofErr w:type="gramEnd"/>
-            <w:r>
-              <w:rPr>
-                <w:rFonts w:ascii="Courier New" w:eastAsia="Times New Roman" w:hAnsi="Courier New" w:cs="Courier New"/>
-                <w:color w:val="002060"/>
-                <w:sz w:val="20"/>
-                <w:szCs w:val="20"/>
-              </w:rPr>
-              <w:t>const char* str) const {</w:t>
-            </w:r>
-          </w:p>
-          <w:p>
-            <w:pPr>
-              <w:tabs>
-                <w:tab w:val="left" w:pos="916"/>
-                <w:tab w:val="left" w:pos="1832"/>
-                <w:tab w:val="left" w:pos="2748"/>
-                <w:tab w:val="left" w:pos="3664"/>
-                <w:tab w:val="left" w:pos="4580"/>
-                <w:tab w:val="left" w:pos="5496"/>
-                <w:tab w:val="left" w:pos="6412"/>
-                <w:tab w:val="left" w:pos="7328"/>
-                <w:tab w:val="left" w:pos="8244"/>
-                <w:tab w:val="left" w:pos="9160"/>
-                <w:tab w:val="left" w:pos="10076"/>
-                <w:tab w:val="left" w:pos="10992"/>
-                <w:tab w:val="left" w:pos="11908"/>
-                <w:tab w:val="left" w:pos="12824"/>
-                <w:tab w:val="left" w:pos="13740"/>
-                <w:tab w:val="left" w:pos="14656"/>
-              </w:tabs>
-              <w:spacing w:after="0" w:line="240" w:lineRule="auto"/>
-              <w:rPr>
-                <w:rFonts w:ascii="Courier New" w:eastAsia="Times New Roman" w:hAnsi="Courier New" w:cs="Courier New"/>
-                <w:color w:val="002060"/>
-                <w:sz w:val="20"/>
-                <w:szCs w:val="20"/>
-              </w:rPr>
-            </w:pPr>
-            <w:r>
-              <w:rPr>
-                <w:rFonts w:ascii="Courier New" w:eastAsia="Times New Roman" w:hAnsi="Courier New" w:cs="Courier New"/>
-                <w:color w:val="002060"/>
-                <w:sz w:val="20"/>
-                <w:szCs w:val="20"/>
-              </w:rPr>
-              <w:t xml:space="preserve">         </w:t>
-            </w:r>
-            <w:proofErr w:type="gramStart"/>
-            <w:r>
-              <w:rPr>
-                <w:rFonts w:ascii="Courier New" w:eastAsia="Times New Roman" w:hAnsi="Courier New" w:cs="Courier New"/>
-                <w:color w:val="002060"/>
-                <w:sz w:val="20"/>
-                <w:szCs w:val="20"/>
-              </w:rPr>
-              <w:t>std::</w:t>
+              <w:t xml:space="preserve">     A(int aa) : a(aa) {}</w:t>
+            </w:r>
+          </w:p>
+          <w:p>
+            <w:pPr>
+              <w:tabs>
+                <w:tab w:val="left" w:pos="916"/>
+                <w:tab w:val="left" w:pos="1832"/>
+                <w:tab w:val="left" w:pos="2748"/>
+                <w:tab w:val="left" w:pos="3664"/>
+                <w:tab w:val="left" w:pos="4580"/>
+                <w:tab w:val="left" w:pos="5496"/>
+                <w:tab w:val="left" w:pos="6412"/>
+                <w:tab w:val="left" w:pos="7328"/>
+                <w:tab w:val="left" w:pos="8244"/>
+                <w:tab w:val="left" w:pos="9160"/>
+                <w:tab w:val="left" w:pos="10076"/>
+                <w:tab w:val="left" w:pos="10992"/>
+                <w:tab w:val="left" w:pos="11908"/>
+                <w:tab w:val="left" w:pos="12824"/>
+                <w:tab w:val="left" w:pos="13740"/>
+                <w:tab w:val="left" w:pos="14656"/>
+              </w:tabs>
+              <w:spacing w:after="0" w:line="240" w:lineRule="auto"/>
+              <w:rPr>
+                <w:rFonts w:ascii="Courier New" w:eastAsia="Times New Roman" w:hAnsi="Courier New" w:cs="Courier New"/>
+                <w:color w:val="002060"/>
+                <w:sz w:val="20"/>
+                <w:szCs w:val="20"/>
+              </w:rPr>
+            </w:pPr>
+            <w:r>
+              <w:rPr>
+                <w:rFonts w:ascii="Courier New" w:eastAsia="Times New Roman" w:hAnsi="Courier New" w:cs="Courier New"/>
+                <w:color w:val="002060"/>
+                <w:sz w:val="20"/>
+                <w:szCs w:val="20"/>
+              </w:rPr>
+              <w:t xml:space="preserve">     void display(const char* str) const {</w:t>
+            </w:r>
+          </w:p>
+          <w:p>
+            <w:pPr>
+              <w:tabs>
+                <w:tab w:val="left" w:pos="916"/>
+                <w:tab w:val="left" w:pos="1832"/>
+                <w:tab w:val="left" w:pos="2748"/>
+                <w:tab w:val="left" w:pos="3664"/>
+                <w:tab w:val="left" w:pos="4580"/>
+                <w:tab w:val="left" w:pos="5496"/>
+                <w:tab w:val="left" w:pos="6412"/>
+                <w:tab w:val="left" w:pos="7328"/>
+                <w:tab w:val="left" w:pos="8244"/>
+                <w:tab w:val="left" w:pos="9160"/>
+                <w:tab w:val="left" w:pos="10076"/>
+                <w:tab w:val="left" w:pos="10992"/>
+                <w:tab w:val="left" w:pos="11908"/>
+                <w:tab w:val="left" w:pos="12824"/>
+                <w:tab w:val="left" w:pos="13740"/>
+                <w:tab w:val="left" w:pos="14656"/>
+              </w:tabs>
+              <w:spacing w:after="0" w:line="240" w:lineRule="auto"/>
+              <w:rPr>
+                <w:rFonts w:ascii="Courier New" w:eastAsia="Times New Roman" w:hAnsi="Courier New" w:cs="Courier New"/>
+                <w:color w:val="002060"/>
+                <w:sz w:val="20"/>
+                <w:szCs w:val="20"/>
+              </w:rPr>
+            </w:pPr>
+            <w:r>
+              <w:rPr>
+                <w:rFonts w:ascii="Courier New" w:eastAsia="Times New Roman" w:hAnsi="Courier New" w:cs="Courier New"/>
+                <w:color w:val="002060"/>
+                <w:sz w:val="20"/>
+                <w:szCs w:val="20"/>
+              </w:rPr>
+              <w:t xml:space="preserve">         std::</w:t>
             </w:r>
             <w:proofErr w:type="spellStart"/>
-            <w:proofErr w:type="gramEnd"/>
             <w:r>
               <w:rPr>
                 <w:rFonts w:ascii="Courier New" w:eastAsia="Times New Roman" w:hAnsi="Courier New" w:cs="Courier New"/>
@@ -6304,27 +5794,7 @@
                 <w:sz w:val="20"/>
                 <w:szCs w:val="20"/>
               </w:rPr>
-              <w:t xml:space="preserve"> void </w:t>
-            </w:r>
-            <w:proofErr w:type="gramStart"/>
-            <w:r>
-              <w:rPr>
-                <w:rFonts w:ascii="Courier New" w:eastAsia="Times New Roman" w:hAnsi="Courier New" w:cs="Courier New"/>
-                <w:color w:val="002060"/>
-                <w:sz w:val="20"/>
-                <w:szCs w:val="20"/>
-              </w:rPr>
-              <w:t>print(</w:t>
-            </w:r>
-            <w:proofErr w:type="gramEnd"/>
-            <w:r>
-              <w:rPr>
-                <w:rFonts w:ascii="Courier New" w:eastAsia="Times New Roman" w:hAnsi="Courier New" w:cs="Courier New"/>
-                <w:color w:val="002060"/>
-                <w:sz w:val="20"/>
-                <w:szCs w:val="20"/>
-              </w:rPr>
-              <w:t xml:space="preserve">const A&amp; a) { </w:t>
+              <w:t xml:space="preserve"> void print(const A&amp; a) { </w:t>
             </w:r>
             <w:proofErr w:type="spellStart"/>
             <w:r>
@@ -6411,9 +5881,9 @@
                 <w:sz w:val="20"/>
                 <w:szCs w:val="20"/>
               </w:rPr>
-              <w:t xml:space="preserve">void </w:t>
-            </w:r>
-            <w:proofErr w:type="gramStart"/>
+              <w:t xml:space="preserve">void print(A&amp;&amp; a)      { </w:t>
+            </w:r>
+            <w:proofErr w:type="spellStart"/>
             <w:r>
               <w:rPr>
                 <w:rFonts w:ascii="Courier New" w:eastAsia="Times New Roman" w:hAnsi="Courier New" w:cs="Courier New"/>
@@ -6421,9 +5891,9 @@
                 <w:sz w:val="20"/>
                 <w:szCs w:val="20"/>
               </w:rPr>
-              <w:t>print(</w:t>
-            </w:r>
-            <w:proofErr w:type="gramEnd"/>
+              <w:t>a.display</w:t>
+            </w:r>
+            <w:proofErr w:type="spellEnd"/>
             <w:r>
               <w:rPr>
                 <w:rFonts w:ascii="Courier New" w:eastAsia="Times New Roman" w:hAnsi="Courier New" w:cs="Courier New"/>
@@ -6431,7 +5901,7 @@
                 <w:sz w:val="20"/>
                 <w:szCs w:val="20"/>
               </w:rPr>
-              <w:t xml:space="preserve">A&amp;&amp; a)      { </w:t>
+              <w:t>("</w:t>
             </w:r>
             <w:proofErr w:type="spellStart"/>
             <w:r>
@@ -6441,7 +5911,7 @@
                 <w:sz w:val="20"/>
                 <w:szCs w:val="20"/>
               </w:rPr>
-              <w:t>a.display</w:t>
+              <w:t>rvalue</w:t>
             </w:r>
             <w:proofErr w:type="spellEnd"/>
             <w:r>
@@ -6451,9 +5921,189 @@
                 <w:sz w:val="20"/>
                 <w:szCs w:val="20"/>
               </w:rPr>
-              <w:t>("</w:t>
-            </w:r>
-            <w:proofErr w:type="spellStart"/>
+              <w:t xml:space="preserve"> "); }</w:t>
+            </w:r>
+          </w:p>
+          <w:p>
+            <w:pPr>
+              <w:tabs>
+                <w:tab w:val="left" w:pos="916"/>
+                <w:tab w:val="left" w:pos="1832"/>
+                <w:tab w:val="left" w:pos="2748"/>
+                <w:tab w:val="left" w:pos="3664"/>
+                <w:tab w:val="left" w:pos="4580"/>
+                <w:tab w:val="left" w:pos="5496"/>
+                <w:tab w:val="left" w:pos="6412"/>
+                <w:tab w:val="left" w:pos="7328"/>
+                <w:tab w:val="left" w:pos="8244"/>
+                <w:tab w:val="left" w:pos="9160"/>
+                <w:tab w:val="left" w:pos="10076"/>
+                <w:tab w:val="left" w:pos="10992"/>
+                <w:tab w:val="left" w:pos="11908"/>
+                <w:tab w:val="left" w:pos="12824"/>
+                <w:tab w:val="left" w:pos="13740"/>
+                <w:tab w:val="left" w:pos="14656"/>
+              </w:tabs>
+              <w:spacing w:after="0" w:line="240" w:lineRule="auto"/>
+              <w:rPr>
+                <w:rFonts w:ascii="Courier New" w:eastAsia="Times New Roman" w:hAnsi="Courier New" w:cs="Courier New"/>
+                <w:color w:val="002060"/>
+                <w:sz w:val="20"/>
+                <w:szCs w:val="20"/>
+              </w:rPr>
+            </w:pPr>
+          </w:p>
+          <w:p>
+            <w:pPr>
+              <w:tabs>
+                <w:tab w:val="left" w:pos="916"/>
+                <w:tab w:val="left" w:pos="1832"/>
+                <w:tab w:val="left" w:pos="2748"/>
+                <w:tab w:val="left" w:pos="3664"/>
+                <w:tab w:val="left" w:pos="4580"/>
+                <w:tab w:val="left" w:pos="5496"/>
+                <w:tab w:val="left" w:pos="6412"/>
+                <w:tab w:val="left" w:pos="7328"/>
+                <w:tab w:val="left" w:pos="8244"/>
+                <w:tab w:val="left" w:pos="9160"/>
+                <w:tab w:val="left" w:pos="10076"/>
+                <w:tab w:val="left" w:pos="10992"/>
+                <w:tab w:val="left" w:pos="11908"/>
+                <w:tab w:val="left" w:pos="12824"/>
+                <w:tab w:val="left" w:pos="13740"/>
+                <w:tab w:val="left" w:pos="14656"/>
+              </w:tabs>
+              <w:spacing w:after="0" w:line="240" w:lineRule="auto"/>
+              <w:rPr>
+                <w:rFonts w:ascii="Courier New" w:eastAsia="Times New Roman" w:hAnsi="Courier New" w:cs="Courier New"/>
+                <w:color w:val="002060"/>
+                <w:sz w:val="20"/>
+                <w:szCs w:val="20"/>
+              </w:rPr>
+            </w:pPr>
+            <w:r>
+              <w:rPr>
+                <w:rFonts w:ascii="Courier New" w:eastAsia="Times New Roman" w:hAnsi="Courier New" w:cs="Courier New"/>
+                <w:color w:val="002060"/>
+                <w:sz w:val="20"/>
+                <w:szCs w:val="20"/>
+              </w:rPr>
+              <w:t xml:space="preserve"> int main() {</w:t>
+            </w:r>
+          </w:p>
+          <w:p>
+            <w:pPr>
+              <w:tabs>
+                <w:tab w:val="left" w:pos="916"/>
+                <w:tab w:val="left" w:pos="1832"/>
+                <w:tab w:val="left" w:pos="2748"/>
+                <w:tab w:val="left" w:pos="3664"/>
+                <w:tab w:val="left" w:pos="4580"/>
+                <w:tab w:val="left" w:pos="5496"/>
+                <w:tab w:val="left" w:pos="6412"/>
+                <w:tab w:val="left" w:pos="7328"/>
+                <w:tab w:val="left" w:pos="8244"/>
+                <w:tab w:val="left" w:pos="9160"/>
+                <w:tab w:val="left" w:pos="10076"/>
+                <w:tab w:val="left" w:pos="10992"/>
+                <w:tab w:val="left" w:pos="11908"/>
+                <w:tab w:val="left" w:pos="12824"/>
+                <w:tab w:val="left" w:pos="13740"/>
+                <w:tab w:val="left" w:pos="14656"/>
+              </w:tabs>
+              <w:spacing w:after="0" w:line="240" w:lineRule="auto"/>
+              <w:rPr>
+                <w:rFonts w:ascii="Courier New" w:eastAsia="Times New Roman" w:hAnsi="Courier New" w:cs="Courier New"/>
+                <w:color w:val="002060"/>
+                <w:sz w:val="20"/>
+                <w:szCs w:val="20"/>
+              </w:rPr>
+            </w:pPr>
+            <w:r>
+              <w:rPr>
+                <w:rFonts w:ascii="Courier New" w:eastAsia="Times New Roman" w:hAnsi="Courier New" w:cs="Courier New"/>
+                <w:color w:val="002060"/>
+                <w:sz w:val="20"/>
+                <w:szCs w:val="20"/>
+              </w:rPr>
+              <w:t xml:space="preserve">     A a(10);</w:t>
+            </w:r>
+          </w:p>
+          <w:p>
+            <w:pPr>
+              <w:tabs>
+                <w:tab w:val="left" w:pos="916"/>
+                <w:tab w:val="left" w:pos="1832"/>
+                <w:tab w:val="left" w:pos="2748"/>
+                <w:tab w:val="left" w:pos="3664"/>
+                <w:tab w:val="left" w:pos="4580"/>
+                <w:tab w:val="left" w:pos="5496"/>
+                <w:tab w:val="left" w:pos="6412"/>
+                <w:tab w:val="left" w:pos="7328"/>
+                <w:tab w:val="left" w:pos="8244"/>
+                <w:tab w:val="left" w:pos="9160"/>
+                <w:tab w:val="left" w:pos="10076"/>
+                <w:tab w:val="left" w:pos="10992"/>
+                <w:tab w:val="left" w:pos="11908"/>
+                <w:tab w:val="left" w:pos="12824"/>
+                <w:tab w:val="left" w:pos="13740"/>
+                <w:tab w:val="left" w:pos="14656"/>
+              </w:tabs>
+              <w:spacing w:after="0" w:line="240" w:lineRule="auto"/>
+              <w:rPr>
+                <w:rFonts w:ascii="Courier New" w:eastAsia="Times New Roman" w:hAnsi="Courier New" w:cs="Courier New"/>
+                <w:color w:val="002060"/>
+                <w:sz w:val="20"/>
+                <w:szCs w:val="20"/>
+              </w:rPr>
+            </w:pPr>
+            <w:r>
+              <w:rPr>
+                <w:rFonts w:ascii="Courier New" w:eastAsia="Times New Roman" w:hAnsi="Courier New" w:cs="Courier New"/>
+                <w:color w:val="002060"/>
+                <w:sz w:val="20"/>
+                <w:szCs w:val="20"/>
+              </w:rPr>
+              <w:t xml:space="preserve">     print(a);</w:t>
+            </w:r>
+          </w:p>
+          <w:p>
+            <w:pPr>
+              <w:tabs>
+                <w:tab w:val="left" w:pos="916"/>
+                <w:tab w:val="left" w:pos="1832"/>
+                <w:tab w:val="left" w:pos="2748"/>
+                <w:tab w:val="left" w:pos="3664"/>
+                <w:tab w:val="left" w:pos="4580"/>
+                <w:tab w:val="left" w:pos="5496"/>
+                <w:tab w:val="left" w:pos="6412"/>
+                <w:tab w:val="left" w:pos="7328"/>
+                <w:tab w:val="left" w:pos="8244"/>
+                <w:tab w:val="left" w:pos="9160"/>
+                <w:tab w:val="left" w:pos="10076"/>
+                <w:tab w:val="left" w:pos="10992"/>
+                <w:tab w:val="left" w:pos="11908"/>
+                <w:tab w:val="left" w:pos="12824"/>
+                <w:tab w:val="left" w:pos="13740"/>
+                <w:tab w:val="left" w:pos="14656"/>
+              </w:tabs>
+              <w:spacing w:after="0" w:line="240" w:lineRule="auto"/>
+              <w:rPr>
+                <w:rFonts w:ascii="Courier New" w:eastAsia="Times New Roman" w:hAnsi="Courier New" w:cs="Courier New"/>
+                <w:color w:val="002060"/>
+                <w:sz w:val="20"/>
+                <w:szCs w:val="20"/>
+              </w:rPr>
+            </w:pPr>
+            <w:r>
+              <w:rPr>
+                <w:rFonts w:ascii="Courier New" w:eastAsia="Times New Roman" w:hAnsi="Courier New" w:cs="Courier New"/>
+                <w:color w:val="002060"/>
+                <w:sz w:val="20"/>
+                <w:szCs w:val="20"/>
+              </w:rPr>
+              <w:t xml:space="preserve">     print(</w:t>
+            </w:r>
             <w:r>
               <w:rPr>
                 <w:rFonts w:ascii="Courier New" w:eastAsia="Times New Roman" w:hAnsi="Courier New" w:cs="Courier New"/>
@@ -6461,269 +6111,7 @@
                 <w:sz w:val="20"/>
                 <w:szCs w:val="20"/>
               </w:rPr>
-              <w:t>rvalue</w:t>
-            </w:r>
-            <w:proofErr w:type="spellEnd"/>
-            <w:r>
-              <w:rPr>
-                <w:rFonts w:ascii="Courier New" w:eastAsia="Times New Roman" w:hAnsi="Courier New" w:cs="Courier New"/>
-                <w:color w:val="C00000"/>
-                <w:sz w:val="20"/>
-                <w:szCs w:val="20"/>
-              </w:rPr>
-              <w:t xml:space="preserve"> "); }</w:t>
-            </w:r>
-          </w:p>
-          <w:p>
-            <w:pPr>
-              <w:tabs>
-                <w:tab w:val="left" w:pos="916"/>
-                <w:tab w:val="left" w:pos="1832"/>
-                <w:tab w:val="left" w:pos="2748"/>
-                <w:tab w:val="left" w:pos="3664"/>
-                <w:tab w:val="left" w:pos="4580"/>
-                <w:tab w:val="left" w:pos="5496"/>
-                <w:tab w:val="left" w:pos="6412"/>
-                <w:tab w:val="left" w:pos="7328"/>
-                <w:tab w:val="left" w:pos="8244"/>
-                <w:tab w:val="left" w:pos="9160"/>
-                <w:tab w:val="left" w:pos="10076"/>
-                <w:tab w:val="left" w:pos="10992"/>
-                <w:tab w:val="left" w:pos="11908"/>
-                <w:tab w:val="left" w:pos="12824"/>
-                <w:tab w:val="left" w:pos="13740"/>
-                <w:tab w:val="left" w:pos="14656"/>
-              </w:tabs>
-              <w:spacing w:after="0" w:line="240" w:lineRule="auto"/>
-              <w:rPr>
-                <w:rFonts w:ascii="Courier New" w:eastAsia="Times New Roman" w:hAnsi="Courier New" w:cs="Courier New"/>
-                <w:color w:val="002060"/>
-                <w:sz w:val="20"/>
-                <w:szCs w:val="20"/>
-              </w:rPr>
-            </w:pPr>
-          </w:p>
-          <w:p>
-            <w:pPr>
-              <w:tabs>
-                <w:tab w:val="left" w:pos="916"/>
-                <w:tab w:val="left" w:pos="1832"/>
-                <w:tab w:val="left" w:pos="2748"/>
-                <w:tab w:val="left" w:pos="3664"/>
-                <w:tab w:val="left" w:pos="4580"/>
-                <w:tab w:val="left" w:pos="5496"/>
-                <w:tab w:val="left" w:pos="6412"/>
-                <w:tab w:val="left" w:pos="7328"/>
-                <w:tab w:val="left" w:pos="8244"/>
-                <w:tab w:val="left" w:pos="9160"/>
-                <w:tab w:val="left" w:pos="10076"/>
-                <w:tab w:val="left" w:pos="10992"/>
-                <w:tab w:val="left" w:pos="11908"/>
-                <w:tab w:val="left" w:pos="12824"/>
-                <w:tab w:val="left" w:pos="13740"/>
-                <w:tab w:val="left" w:pos="14656"/>
-              </w:tabs>
-              <w:spacing w:after="0" w:line="240" w:lineRule="auto"/>
-              <w:rPr>
-                <w:rFonts w:ascii="Courier New" w:eastAsia="Times New Roman" w:hAnsi="Courier New" w:cs="Courier New"/>
-                <w:color w:val="002060"/>
-                <w:sz w:val="20"/>
-                <w:szCs w:val="20"/>
-              </w:rPr>
-            </w:pPr>
-            <w:r>
-              <w:rPr>
-                <w:rFonts w:ascii="Courier New" w:eastAsia="Times New Roman" w:hAnsi="Courier New" w:cs="Courier New"/>
-                <w:color w:val="002060"/>
-                <w:sz w:val="20"/>
-                <w:szCs w:val="20"/>
-              </w:rPr>
-              <w:t xml:space="preserve"> int </w:t>
-            </w:r>
-            <w:proofErr w:type="gramStart"/>
-            <w:r>
-              <w:rPr>
-                <w:rFonts w:ascii="Courier New" w:eastAsia="Times New Roman" w:hAnsi="Courier New" w:cs="Courier New"/>
-                <w:color w:val="002060"/>
-                <w:sz w:val="20"/>
-                <w:szCs w:val="20"/>
-              </w:rPr>
-              <w:t>main(</w:t>
-            </w:r>
-            <w:proofErr w:type="gramEnd"/>
-            <w:r>
-              <w:rPr>
-                <w:rFonts w:ascii="Courier New" w:eastAsia="Times New Roman" w:hAnsi="Courier New" w:cs="Courier New"/>
-                <w:color w:val="002060"/>
-                <w:sz w:val="20"/>
-                <w:szCs w:val="20"/>
-              </w:rPr>
-              <w:t>) {</w:t>
-            </w:r>
-          </w:p>
-          <w:p>
-            <w:pPr>
-              <w:tabs>
-                <w:tab w:val="left" w:pos="916"/>
-                <w:tab w:val="left" w:pos="1832"/>
-                <w:tab w:val="left" w:pos="2748"/>
-                <w:tab w:val="left" w:pos="3664"/>
-                <w:tab w:val="left" w:pos="4580"/>
-                <w:tab w:val="left" w:pos="5496"/>
-                <w:tab w:val="left" w:pos="6412"/>
-                <w:tab w:val="left" w:pos="7328"/>
-                <w:tab w:val="left" w:pos="8244"/>
-                <w:tab w:val="left" w:pos="9160"/>
-                <w:tab w:val="left" w:pos="10076"/>
-                <w:tab w:val="left" w:pos="10992"/>
-                <w:tab w:val="left" w:pos="11908"/>
-                <w:tab w:val="left" w:pos="12824"/>
-                <w:tab w:val="left" w:pos="13740"/>
-                <w:tab w:val="left" w:pos="14656"/>
-              </w:tabs>
-              <w:spacing w:after="0" w:line="240" w:lineRule="auto"/>
-              <w:rPr>
-                <w:rFonts w:ascii="Courier New" w:eastAsia="Times New Roman" w:hAnsi="Courier New" w:cs="Courier New"/>
-                <w:color w:val="002060"/>
-                <w:sz w:val="20"/>
-                <w:szCs w:val="20"/>
-              </w:rPr>
-            </w:pPr>
-            <w:r>
-              <w:rPr>
-                <w:rFonts w:ascii="Courier New" w:eastAsia="Times New Roman" w:hAnsi="Courier New" w:cs="Courier New"/>
-                <w:color w:val="002060"/>
-                <w:sz w:val="20"/>
-                <w:szCs w:val="20"/>
-              </w:rPr>
-              <w:t xml:space="preserve">     A </w:t>
-            </w:r>
-            <w:proofErr w:type="gramStart"/>
-            <w:r>
-              <w:rPr>
-                <w:rFonts w:ascii="Courier New" w:eastAsia="Times New Roman" w:hAnsi="Courier New" w:cs="Courier New"/>
-                <w:color w:val="002060"/>
-                <w:sz w:val="20"/>
-                <w:szCs w:val="20"/>
-              </w:rPr>
-              <w:t>a(</w:t>
-            </w:r>
-            <w:proofErr w:type="gramEnd"/>
-            <w:r>
-              <w:rPr>
-                <w:rFonts w:ascii="Courier New" w:eastAsia="Times New Roman" w:hAnsi="Courier New" w:cs="Courier New"/>
-                <w:color w:val="002060"/>
-                <w:sz w:val="20"/>
-                <w:szCs w:val="20"/>
-              </w:rPr>
-              <w:t>10);</w:t>
-            </w:r>
-          </w:p>
-          <w:p>
-            <w:pPr>
-              <w:tabs>
-                <w:tab w:val="left" w:pos="916"/>
-                <w:tab w:val="left" w:pos="1832"/>
-                <w:tab w:val="left" w:pos="2748"/>
-                <w:tab w:val="left" w:pos="3664"/>
-                <w:tab w:val="left" w:pos="4580"/>
-                <w:tab w:val="left" w:pos="5496"/>
-                <w:tab w:val="left" w:pos="6412"/>
-                <w:tab w:val="left" w:pos="7328"/>
-                <w:tab w:val="left" w:pos="8244"/>
-                <w:tab w:val="left" w:pos="9160"/>
-                <w:tab w:val="left" w:pos="10076"/>
-                <w:tab w:val="left" w:pos="10992"/>
-                <w:tab w:val="left" w:pos="11908"/>
-                <w:tab w:val="left" w:pos="12824"/>
-                <w:tab w:val="left" w:pos="13740"/>
-                <w:tab w:val="left" w:pos="14656"/>
-              </w:tabs>
-              <w:spacing w:after="0" w:line="240" w:lineRule="auto"/>
-              <w:rPr>
-                <w:rFonts w:ascii="Courier New" w:eastAsia="Times New Roman" w:hAnsi="Courier New" w:cs="Courier New"/>
-                <w:color w:val="002060"/>
-                <w:sz w:val="20"/>
-                <w:szCs w:val="20"/>
-              </w:rPr>
-            </w:pPr>
-            <w:r>
-              <w:rPr>
-                <w:rFonts w:ascii="Courier New" w:eastAsia="Times New Roman" w:hAnsi="Courier New" w:cs="Courier New"/>
-                <w:color w:val="002060"/>
-                <w:sz w:val="20"/>
-                <w:szCs w:val="20"/>
-              </w:rPr>
-              <w:t xml:space="preserve">     print(a</w:t>
-            </w:r>
-            <w:proofErr w:type="gramStart"/>
-            <w:r>
-              <w:rPr>
-                <w:rFonts w:ascii="Courier New" w:eastAsia="Times New Roman" w:hAnsi="Courier New" w:cs="Courier New"/>
-                <w:color w:val="002060"/>
-                <w:sz w:val="20"/>
-                <w:szCs w:val="20"/>
-              </w:rPr>
-              <w:t>);</w:t>
-            </w:r>
-            <w:proofErr w:type="gramEnd"/>
-          </w:p>
-          <w:p>
-            <w:pPr>
-              <w:tabs>
-                <w:tab w:val="left" w:pos="916"/>
-                <w:tab w:val="left" w:pos="1832"/>
-                <w:tab w:val="left" w:pos="2748"/>
-                <w:tab w:val="left" w:pos="3664"/>
-                <w:tab w:val="left" w:pos="4580"/>
-                <w:tab w:val="left" w:pos="5496"/>
-                <w:tab w:val="left" w:pos="6412"/>
-                <w:tab w:val="left" w:pos="7328"/>
-                <w:tab w:val="left" w:pos="8244"/>
-                <w:tab w:val="left" w:pos="9160"/>
-                <w:tab w:val="left" w:pos="10076"/>
-                <w:tab w:val="left" w:pos="10992"/>
-                <w:tab w:val="left" w:pos="11908"/>
-                <w:tab w:val="left" w:pos="12824"/>
-                <w:tab w:val="left" w:pos="13740"/>
-                <w:tab w:val="left" w:pos="14656"/>
-              </w:tabs>
-              <w:spacing w:after="0" w:line="240" w:lineRule="auto"/>
-              <w:rPr>
-                <w:rFonts w:ascii="Courier New" w:eastAsia="Times New Roman" w:hAnsi="Courier New" w:cs="Courier New"/>
-                <w:color w:val="002060"/>
-                <w:sz w:val="20"/>
-                <w:szCs w:val="20"/>
-              </w:rPr>
-            </w:pPr>
-            <w:r>
-              <w:rPr>
-                <w:rFonts w:ascii="Courier New" w:eastAsia="Times New Roman" w:hAnsi="Courier New" w:cs="Courier New"/>
-                <w:color w:val="002060"/>
-                <w:sz w:val="20"/>
-                <w:szCs w:val="20"/>
-              </w:rPr>
-              <w:t xml:space="preserve">     print(</w:t>
-            </w:r>
-            <w:proofErr w:type="gramStart"/>
-            <w:r>
-              <w:rPr>
-                <w:rFonts w:ascii="Courier New" w:eastAsia="Times New Roman" w:hAnsi="Courier New" w:cs="Courier New"/>
-                <w:color w:val="C00000"/>
-                <w:sz w:val="20"/>
-                <w:szCs w:val="20"/>
-              </w:rPr>
-              <w:t>A(</w:t>
-            </w:r>
-            <w:proofErr w:type="gramEnd"/>
-            <w:r>
-              <w:rPr>
-                <w:rFonts w:ascii="Courier New" w:eastAsia="Times New Roman" w:hAnsi="Courier New" w:cs="Courier New"/>
-                <w:color w:val="C00000"/>
-                <w:sz w:val="20"/>
-                <w:szCs w:val="20"/>
-              </w:rPr>
-              <w:t>20)</w:t>
+              <w:t>A(20)</w:t>
             </w:r>
             <w:r>
               <w:rPr>
@@ -7369,7 +6757,6 @@
               <w:t xml:space="preserve"> </w:t>
             </w:r>
             <w:proofErr w:type="spellStart"/>
-            <w:proofErr w:type="gramStart"/>
             <w:r>
               <w:rPr>
                 <w:rFonts w:ascii="Courier New" w:eastAsia="Times New Roman" w:hAnsi="Courier New" w:cs="Courier New"/>
@@ -7389,7 +6776,6 @@
               </w:rPr>
               <w:t xml:space="preserve">  10</w:t>
             </w:r>
-            <w:proofErr w:type="gramEnd"/>
           </w:p>
           <w:p>
             <w:pPr>
@@ -7429,7 +6815,6 @@
               <w:t xml:space="preserve"> </w:t>
             </w:r>
             <w:proofErr w:type="spellStart"/>
-            <w:proofErr w:type="gramStart"/>
             <w:r>
               <w:rPr>
                 <w:rFonts w:ascii="Courier New" w:eastAsia="Times New Roman" w:hAnsi="Courier New" w:cs="Courier New"/>
@@ -7447,17 +6832,7 @@
                 <w:sz w:val="20"/>
                 <w:szCs w:val="20"/>
               </w:rPr>
-              <w:t xml:space="preserve">  20</w:t>
-            </w:r>
-            <w:proofErr w:type="gramEnd"/>
-            <w:r>
-              <w:rPr>
-                <w:rFonts w:ascii="Courier New" w:eastAsia="Times New Roman" w:hAnsi="Courier New" w:cs="Courier New"/>
-                <w:color w:val="C00000"/>
-                <w:sz w:val="20"/>
-                <w:szCs w:val="20"/>
-              </w:rPr>
-              <w:t> </w:t>
+              <w:t xml:space="preserve">  20 </w:t>
             </w:r>
           </w:p>
           <w:p>
@@ -7545,27 +6920,7 @@
             <w:szCs w:val="24"/>
             <w:u w:val="single"/>
           </w:rPr>
-          <w:t>Move Ope</w:t>
-        </w:r>
-        <w:r>
-          <w:rPr>
-            <w:rFonts w:ascii="Times New Roman" w:eastAsia="Times New Roman" w:hAnsi="Times New Roman" w:cs="Times New Roman"/>
-            <w:color w:val="0000FF"/>
-            <w:sz w:val="24"/>
-            <w:szCs w:val="24"/>
-            <w:u w:val="single"/>
-          </w:rPr>
-          <w:t>r</w:t>
-        </w:r>
-        <w:r>
-          <w:rPr>
-            <w:rFonts w:ascii="Times New Roman" w:eastAsia="Times New Roman" w:hAnsi="Times New Roman" w:cs="Times New Roman"/>
-            <w:color w:val="0000FF"/>
-            <w:sz w:val="24"/>
-            <w:szCs w:val="24"/>
-            <w:u w:val="single"/>
-          </w:rPr>
-          <w:t>ators</w:t>
+          <w:t>Move Operators</w:t>
         </w:r>
       </w:hyperlink>
       <w:r>
@@ -7628,7 +6983,6 @@
           <w:szCs w:val="24"/>
         </w:rPr>
       </w:pPr>
-      <w:proofErr w:type="gramStart"/>
       <w:r>
         <w:rPr>
           <w:rFonts w:ascii="Times New Roman" w:eastAsia="Times New Roman" w:hAnsi="Times New Roman" w:cs="Times New Roman"/>
@@ -7636,17 +6990,7 @@
           <w:sz w:val="24"/>
           <w:szCs w:val="24"/>
         </w:rPr>
-        <w:t>std::</w:t>
-      </w:r>
-      <w:proofErr w:type="gramEnd"/>
-      <w:r>
-        <w:rPr>
-          <w:rFonts w:ascii="Times New Roman" w:eastAsia="Times New Roman" w:hAnsi="Times New Roman" w:cs="Times New Roman"/>
-          <w:color w:val="002060"/>
-          <w:sz w:val="24"/>
-          <w:szCs w:val="24"/>
-        </w:rPr>
-        <w:t xml:space="preserve">ref() </w:t>
+        <w:t xml:space="preserve">std::ref() </w:t>
       </w:r>
       <w:r>
         <w:rPr>
@@ -7688,7 +7032,6 @@
           <w:szCs w:val="24"/>
         </w:rPr>
       </w:pPr>
-      <w:proofErr w:type="gramStart"/>
       <w:r>
         <w:rPr>
           <w:rFonts w:ascii="Times New Roman" w:eastAsia="Times New Roman" w:hAnsi="Times New Roman" w:cs="Times New Roman"/>
@@ -7696,17 +7039,7 @@
           <w:sz w:val="24"/>
           <w:szCs w:val="24"/>
         </w:rPr>
-        <w:t>std::</w:t>
-      </w:r>
-      <w:proofErr w:type="gramEnd"/>
-      <w:r>
-        <w:rPr>
-          <w:rFonts w:ascii="Times New Roman" w:eastAsia="Times New Roman" w:hAnsi="Times New Roman" w:cs="Times New Roman"/>
-          <w:color w:val="002060"/>
-          <w:sz w:val="24"/>
-          <w:szCs w:val="24"/>
-        </w:rPr>
-        <w:t xml:space="preserve">move() </w:t>
+        <w:t xml:space="preserve">std::move() </w:t>
       </w:r>
       <w:r>
         <w:rPr>
@@ -7893,27 +7226,7 @@
                 <w:sz w:val="20"/>
                 <w:szCs w:val="20"/>
               </w:rPr>
-              <w:t xml:space="preserve"> Reference using </w:t>
-            </w:r>
-            <w:proofErr w:type="gramStart"/>
-            <w:r>
-              <w:rPr>
-                <w:rFonts w:ascii="Courier New" w:eastAsia="Times New Roman" w:hAnsi="Courier New" w:cs="Courier New"/>
-                <w:color w:val="002060"/>
-                <w:sz w:val="20"/>
-                <w:szCs w:val="20"/>
-              </w:rPr>
-              <w:t>std::</w:t>
-            </w:r>
-            <w:proofErr w:type="gramEnd"/>
-            <w:r>
-              <w:rPr>
-                <w:rFonts w:ascii="Courier New" w:eastAsia="Times New Roman" w:hAnsi="Courier New" w:cs="Courier New"/>
-                <w:color w:val="002060"/>
-                <w:sz w:val="20"/>
-                <w:szCs w:val="20"/>
-              </w:rPr>
-              <w:t>move()</w:t>
+              <w:t xml:space="preserve"> Reference using std::move()</w:t>
             </w:r>
           </w:p>
           <w:p>
@@ -8170,19 +7483,8 @@
                 <w:sz w:val="20"/>
                 <w:szCs w:val="20"/>
               </w:rPr>
-              <w:t xml:space="preserve">     int </w:t>
-            </w:r>
-            <w:proofErr w:type="gramStart"/>
-            <w:r>
-              <w:rPr>
-                <w:rFonts w:ascii="Courier New" w:eastAsia="Times New Roman" w:hAnsi="Courier New" w:cs="Courier New"/>
-                <w:color w:val="002060"/>
-                <w:sz w:val="20"/>
-                <w:szCs w:val="20"/>
-              </w:rPr>
-              <w:t>a;</w:t>
-            </w:r>
-            <w:proofErr w:type="gramEnd"/>
+              <w:t xml:space="preserve">     int a;</w:t>
+            </w:r>
           </w:p>
           <w:p>
             <w:pPr>
@@ -8257,136 +7559,85 @@
                 <w:sz w:val="20"/>
                 <w:szCs w:val="20"/>
               </w:rPr>
-              <w:t xml:space="preserve">     </w:t>
-            </w:r>
-            <w:proofErr w:type="gramStart"/>
-            <w:r>
-              <w:rPr>
-                <w:rFonts w:ascii="Courier New" w:eastAsia="Times New Roman" w:hAnsi="Courier New" w:cs="Courier New"/>
-                <w:color w:val="002060"/>
-                <w:sz w:val="20"/>
-                <w:szCs w:val="20"/>
-              </w:rPr>
-              <w:t>A(</w:t>
-            </w:r>
-            <w:proofErr w:type="gramEnd"/>
-            <w:r>
-              <w:rPr>
-                <w:rFonts w:ascii="Courier New" w:eastAsia="Times New Roman" w:hAnsi="Courier New" w:cs="Courier New"/>
-                <w:color w:val="002060"/>
-                <w:sz w:val="20"/>
-                <w:szCs w:val="20"/>
-              </w:rPr>
-              <w:t>int aa) : a(aa) {}</w:t>
-            </w:r>
-          </w:p>
-          <w:p>
-            <w:pPr>
-              <w:tabs>
-                <w:tab w:val="left" w:pos="916"/>
-                <w:tab w:val="left" w:pos="1832"/>
-                <w:tab w:val="left" w:pos="2748"/>
-                <w:tab w:val="left" w:pos="3664"/>
-                <w:tab w:val="left" w:pos="4580"/>
-                <w:tab w:val="left" w:pos="5496"/>
-                <w:tab w:val="left" w:pos="6412"/>
-                <w:tab w:val="left" w:pos="7328"/>
-                <w:tab w:val="left" w:pos="8244"/>
-                <w:tab w:val="left" w:pos="9160"/>
-                <w:tab w:val="left" w:pos="10076"/>
-                <w:tab w:val="left" w:pos="10992"/>
-                <w:tab w:val="left" w:pos="11908"/>
-                <w:tab w:val="left" w:pos="12824"/>
-                <w:tab w:val="left" w:pos="13740"/>
-                <w:tab w:val="left" w:pos="14656"/>
-              </w:tabs>
-              <w:spacing w:after="0" w:line="240" w:lineRule="auto"/>
-              <w:rPr>
-                <w:rFonts w:ascii="Courier New" w:eastAsia="Times New Roman" w:hAnsi="Courier New" w:cs="Courier New"/>
-                <w:color w:val="002060"/>
-                <w:sz w:val="20"/>
-                <w:szCs w:val="20"/>
-              </w:rPr>
-            </w:pPr>
-            <w:r>
-              <w:rPr>
-                <w:rFonts w:ascii="Courier New" w:eastAsia="Times New Roman" w:hAnsi="Courier New" w:cs="Courier New"/>
-                <w:color w:val="002060"/>
-                <w:sz w:val="20"/>
-                <w:szCs w:val="20"/>
-              </w:rPr>
-              <w:t xml:space="preserve">     void </w:t>
-            </w:r>
-            <w:proofErr w:type="gramStart"/>
-            <w:r>
-              <w:rPr>
-                <w:rFonts w:ascii="Courier New" w:eastAsia="Times New Roman" w:hAnsi="Courier New" w:cs="Courier New"/>
-                <w:color w:val="002060"/>
-                <w:sz w:val="20"/>
-                <w:szCs w:val="20"/>
-              </w:rPr>
-              <w:t>display(</w:t>
-            </w:r>
-            <w:proofErr w:type="gramEnd"/>
-            <w:r>
-              <w:rPr>
-                <w:rFonts w:ascii="Courier New" w:eastAsia="Times New Roman" w:hAnsi="Courier New" w:cs="Courier New"/>
-                <w:color w:val="002060"/>
-                <w:sz w:val="20"/>
-                <w:szCs w:val="20"/>
-              </w:rPr>
-              <w:t>const char* str) const {</w:t>
-            </w:r>
-          </w:p>
-          <w:p>
-            <w:pPr>
-              <w:tabs>
-                <w:tab w:val="left" w:pos="916"/>
-                <w:tab w:val="left" w:pos="1832"/>
-                <w:tab w:val="left" w:pos="2748"/>
-                <w:tab w:val="left" w:pos="3664"/>
-                <w:tab w:val="left" w:pos="4580"/>
-                <w:tab w:val="left" w:pos="5496"/>
-                <w:tab w:val="left" w:pos="6412"/>
-                <w:tab w:val="left" w:pos="7328"/>
-                <w:tab w:val="left" w:pos="8244"/>
-                <w:tab w:val="left" w:pos="9160"/>
-                <w:tab w:val="left" w:pos="10076"/>
-                <w:tab w:val="left" w:pos="10992"/>
-                <w:tab w:val="left" w:pos="11908"/>
-                <w:tab w:val="left" w:pos="12824"/>
-                <w:tab w:val="left" w:pos="13740"/>
-                <w:tab w:val="left" w:pos="14656"/>
-              </w:tabs>
-              <w:spacing w:after="0" w:line="240" w:lineRule="auto"/>
-              <w:rPr>
-                <w:rFonts w:ascii="Courier New" w:eastAsia="Times New Roman" w:hAnsi="Courier New" w:cs="Courier New"/>
-                <w:color w:val="002060"/>
-                <w:sz w:val="20"/>
-                <w:szCs w:val="20"/>
-              </w:rPr>
-            </w:pPr>
-            <w:r>
-              <w:rPr>
-                <w:rFonts w:ascii="Courier New" w:eastAsia="Times New Roman" w:hAnsi="Courier New" w:cs="Courier New"/>
-                <w:color w:val="002060"/>
-                <w:sz w:val="20"/>
-                <w:szCs w:val="20"/>
-              </w:rPr>
-              <w:t xml:space="preserve">         </w:t>
-            </w:r>
-            <w:proofErr w:type="gramStart"/>
-            <w:r>
-              <w:rPr>
-                <w:rFonts w:ascii="Courier New" w:eastAsia="Times New Roman" w:hAnsi="Courier New" w:cs="Courier New"/>
-                <w:color w:val="002060"/>
-                <w:sz w:val="20"/>
-                <w:szCs w:val="20"/>
-              </w:rPr>
-              <w:t>std::</w:t>
+              <w:t xml:space="preserve">     A(int aa) : a(aa) {}</w:t>
+            </w:r>
+          </w:p>
+          <w:p>
+            <w:pPr>
+              <w:tabs>
+                <w:tab w:val="left" w:pos="916"/>
+                <w:tab w:val="left" w:pos="1832"/>
+                <w:tab w:val="left" w:pos="2748"/>
+                <w:tab w:val="left" w:pos="3664"/>
+                <w:tab w:val="left" w:pos="4580"/>
+                <w:tab w:val="left" w:pos="5496"/>
+                <w:tab w:val="left" w:pos="6412"/>
+                <w:tab w:val="left" w:pos="7328"/>
+                <w:tab w:val="left" w:pos="8244"/>
+                <w:tab w:val="left" w:pos="9160"/>
+                <w:tab w:val="left" w:pos="10076"/>
+                <w:tab w:val="left" w:pos="10992"/>
+                <w:tab w:val="left" w:pos="11908"/>
+                <w:tab w:val="left" w:pos="12824"/>
+                <w:tab w:val="left" w:pos="13740"/>
+                <w:tab w:val="left" w:pos="14656"/>
+              </w:tabs>
+              <w:spacing w:after="0" w:line="240" w:lineRule="auto"/>
+              <w:rPr>
+                <w:rFonts w:ascii="Courier New" w:eastAsia="Times New Roman" w:hAnsi="Courier New" w:cs="Courier New"/>
+                <w:color w:val="002060"/>
+                <w:sz w:val="20"/>
+                <w:szCs w:val="20"/>
+              </w:rPr>
+            </w:pPr>
+            <w:r>
+              <w:rPr>
+                <w:rFonts w:ascii="Courier New" w:eastAsia="Times New Roman" w:hAnsi="Courier New" w:cs="Courier New"/>
+                <w:color w:val="002060"/>
+                <w:sz w:val="20"/>
+                <w:szCs w:val="20"/>
+              </w:rPr>
+              <w:t xml:space="preserve">     void display(const char* str) const {</w:t>
+            </w:r>
+          </w:p>
+          <w:p>
+            <w:pPr>
+              <w:tabs>
+                <w:tab w:val="left" w:pos="916"/>
+                <w:tab w:val="left" w:pos="1832"/>
+                <w:tab w:val="left" w:pos="2748"/>
+                <w:tab w:val="left" w:pos="3664"/>
+                <w:tab w:val="left" w:pos="4580"/>
+                <w:tab w:val="left" w:pos="5496"/>
+                <w:tab w:val="left" w:pos="6412"/>
+                <w:tab w:val="left" w:pos="7328"/>
+                <w:tab w:val="left" w:pos="8244"/>
+                <w:tab w:val="left" w:pos="9160"/>
+                <w:tab w:val="left" w:pos="10076"/>
+                <w:tab w:val="left" w:pos="10992"/>
+                <w:tab w:val="left" w:pos="11908"/>
+                <w:tab w:val="left" w:pos="12824"/>
+                <w:tab w:val="left" w:pos="13740"/>
+                <w:tab w:val="left" w:pos="14656"/>
+              </w:tabs>
+              <w:spacing w:after="0" w:line="240" w:lineRule="auto"/>
+              <w:rPr>
+                <w:rFonts w:ascii="Courier New" w:eastAsia="Times New Roman" w:hAnsi="Courier New" w:cs="Courier New"/>
+                <w:color w:val="002060"/>
+                <w:sz w:val="20"/>
+                <w:szCs w:val="20"/>
+              </w:rPr>
+            </w:pPr>
+            <w:r>
+              <w:rPr>
+                <w:rFonts w:ascii="Courier New" w:eastAsia="Times New Roman" w:hAnsi="Courier New" w:cs="Courier New"/>
+                <w:color w:val="002060"/>
+                <w:sz w:val="20"/>
+                <w:szCs w:val="20"/>
+              </w:rPr>
+              <w:t xml:space="preserve">         std::</w:t>
             </w:r>
             <w:proofErr w:type="spellStart"/>
-            <w:proofErr w:type="gramEnd"/>
             <w:r>
               <w:rPr>
                 <w:rFonts w:ascii="Courier New" w:eastAsia="Times New Roman" w:hAnsi="Courier New" w:cs="Courier New"/>
@@ -8567,27 +7818,7 @@
                 <w:sz w:val="20"/>
                 <w:szCs w:val="20"/>
               </w:rPr>
-              <w:t xml:space="preserve"> void </w:t>
-            </w:r>
-            <w:proofErr w:type="gramStart"/>
-            <w:r>
-              <w:rPr>
-                <w:rFonts w:ascii="Courier New" w:eastAsia="Times New Roman" w:hAnsi="Courier New" w:cs="Courier New"/>
-                <w:color w:val="002060"/>
-                <w:sz w:val="20"/>
-                <w:szCs w:val="20"/>
-              </w:rPr>
-              <w:t>print(</w:t>
-            </w:r>
-            <w:proofErr w:type="gramEnd"/>
-            <w:r>
-              <w:rPr>
-                <w:rFonts w:ascii="Courier New" w:eastAsia="Times New Roman" w:hAnsi="Courier New" w:cs="Courier New"/>
-                <w:color w:val="002060"/>
-                <w:sz w:val="20"/>
-                <w:szCs w:val="20"/>
-              </w:rPr>
-              <w:t xml:space="preserve">const A&amp; a) { </w:t>
+              <w:t xml:space="preserve"> void print(const A&amp; a) { </w:t>
             </w:r>
             <w:proofErr w:type="spellStart"/>
             <w:r>
@@ -8674,9 +7905,9 @@
                 <w:sz w:val="20"/>
                 <w:szCs w:val="20"/>
               </w:rPr>
-              <w:t xml:space="preserve">void </w:t>
-            </w:r>
-            <w:proofErr w:type="gramStart"/>
+              <w:t xml:space="preserve">void print(A&amp;&amp; a)      { </w:t>
+            </w:r>
+            <w:proofErr w:type="spellStart"/>
             <w:r>
               <w:rPr>
                 <w:rFonts w:ascii="Courier New" w:eastAsia="Times New Roman" w:hAnsi="Courier New" w:cs="Courier New"/>
@@ -8684,9 +7915,9 @@
                 <w:sz w:val="20"/>
                 <w:szCs w:val="20"/>
               </w:rPr>
-              <w:t>print(</w:t>
-            </w:r>
-            <w:proofErr w:type="gramEnd"/>
+              <w:t>a.display</w:t>
+            </w:r>
+            <w:proofErr w:type="spellEnd"/>
             <w:r>
               <w:rPr>
                 <w:rFonts w:ascii="Courier New" w:eastAsia="Times New Roman" w:hAnsi="Courier New" w:cs="Courier New"/>
@@ -8694,7 +7925,7 @@
                 <w:sz w:val="20"/>
                 <w:szCs w:val="20"/>
               </w:rPr>
-              <w:t xml:space="preserve">A&amp;&amp; a)      { </w:t>
+              <w:t>("</w:t>
             </w:r>
             <w:proofErr w:type="spellStart"/>
             <w:r>
@@ -8704,7 +7935,7 @@
                 <w:sz w:val="20"/>
                 <w:szCs w:val="20"/>
               </w:rPr>
-              <w:t>a.display</w:t>
+              <w:t>rvalue</w:t>
             </w:r>
             <w:proofErr w:type="spellEnd"/>
             <w:r>
@@ -8714,26 +7945,6 @@
                 <w:sz w:val="20"/>
                 <w:szCs w:val="20"/>
               </w:rPr>
-              <w:t>("</w:t>
-            </w:r>
-            <w:proofErr w:type="spellStart"/>
-            <w:r>
-              <w:rPr>
-                <w:rFonts w:ascii="Courier New" w:eastAsia="Times New Roman" w:hAnsi="Courier New" w:cs="Courier New"/>
-                <w:color w:val="C00000"/>
-                <w:sz w:val="20"/>
-                <w:szCs w:val="20"/>
-              </w:rPr>
-              <w:t>rvalue</w:t>
-            </w:r>
-            <w:proofErr w:type="spellEnd"/>
-            <w:r>
-              <w:rPr>
-                <w:rFonts w:ascii="Courier New" w:eastAsia="Times New Roman" w:hAnsi="Courier New" w:cs="Courier New"/>
-                <w:color w:val="C00000"/>
-                <w:sz w:val="20"/>
-                <w:szCs w:val="20"/>
-              </w:rPr>
               <w:t xml:space="preserve"> "); }</w:t>
             </w:r>
           </w:p>
@@ -8801,184 +8012,122 @@
                 <w:sz w:val="20"/>
                 <w:szCs w:val="20"/>
               </w:rPr>
-              <w:t xml:space="preserve"> int </w:t>
-            </w:r>
-            <w:proofErr w:type="gramStart"/>
-            <w:r>
-              <w:rPr>
-                <w:rFonts w:ascii="Courier New" w:eastAsia="Times New Roman" w:hAnsi="Courier New" w:cs="Courier New"/>
-                <w:color w:val="002060"/>
-                <w:sz w:val="20"/>
-                <w:szCs w:val="20"/>
-              </w:rPr>
-              <w:t>main(</w:t>
-            </w:r>
-            <w:proofErr w:type="gramEnd"/>
-            <w:r>
-              <w:rPr>
-                <w:rFonts w:ascii="Courier New" w:eastAsia="Times New Roman" w:hAnsi="Courier New" w:cs="Courier New"/>
-                <w:color w:val="002060"/>
-                <w:sz w:val="20"/>
-                <w:szCs w:val="20"/>
-              </w:rPr>
-              <w:t>) {</w:t>
-            </w:r>
-          </w:p>
-          <w:p>
-            <w:pPr>
-              <w:tabs>
-                <w:tab w:val="left" w:pos="916"/>
-                <w:tab w:val="left" w:pos="1832"/>
-                <w:tab w:val="left" w:pos="2748"/>
-                <w:tab w:val="left" w:pos="3664"/>
-                <w:tab w:val="left" w:pos="4580"/>
-                <w:tab w:val="left" w:pos="5496"/>
-                <w:tab w:val="left" w:pos="6412"/>
-                <w:tab w:val="left" w:pos="7328"/>
-                <w:tab w:val="left" w:pos="8244"/>
-                <w:tab w:val="left" w:pos="9160"/>
-                <w:tab w:val="left" w:pos="10076"/>
-                <w:tab w:val="left" w:pos="10992"/>
-                <w:tab w:val="left" w:pos="11908"/>
-                <w:tab w:val="left" w:pos="12824"/>
-                <w:tab w:val="left" w:pos="13740"/>
-                <w:tab w:val="left" w:pos="14656"/>
-              </w:tabs>
-              <w:spacing w:after="0" w:line="240" w:lineRule="auto"/>
-              <w:rPr>
-                <w:rFonts w:ascii="Courier New" w:eastAsia="Times New Roman" w:hAnsi="Courier New" w:cs="Courier New"/>
-                <w:color w:val="002060"/>
-                <w:sz w:val="20"/>
-                <w:szCs w:val="20"/>
-              </w:rPr>
-            </w:pPr>
-            <w:r>
-              <w:rPr>
-                <w:rFonts w:ascii="Courier New" w:eastAsia="Times New Roman" w:hAnsi="Courier New" w:cs="Courier New"/>
-                <w:color w:val="002060"/>
-                <w:sz w:val="20"/>
-                <w:szCs w:val="20"/>
-              </w:rPr>
-              <w:t xml:space="preserve">     A </w:t>
-            </w:r>
-            <w:proofErr w:type="gramStart"/>
-            <w:r>
-              <w:rPr>
-                <w:rFonts w:ascii="Courier New" w:eastAsia="Times New Roman" w:hAnsi="Courier New" w:cs="Courier New"/>
-                <w:color w:val="002060"/>
-                <w:sz w:val="20"/>
-                <w:szCs w:val="20"/>
-              </w:rPr>
-              <w:t>a(</w:t>
-            </w:r>
-            <w:proofErr w:type="gramEnd"/>
-            <w:r>
-              <w:rPr>
-                <w:rFonts w:ascii="Courier New" w:eastAsia="Times New Roman" w:hAnsi="Courier New" w:cs="Courier New"/>
-                <w:color w:val="002060"/>
-                <w:sz w:val="20"/>
-                <w:szCs w:val="20"/>
-              </w:rPr>
-              <w:t>10), b(20);</w:t>
-            </w:r>
-          </w:p>
-          <w:p>
-            <w:pPr>
-              <w:tabs>
-                <w:tab w:val="left" w:pos="916"/>
-                <w:tab w:val="left" w:pos="1832"/>
-                <w:tab w:val="left" w:pos="2748"/>
-                <w:tab w:val="left" w:pos="3664"/>
-                <w:tab w:val="left" w:pos="4580"/>
-                <w:tab w:val="left" w:pos="5496"/>
-                <w:tab w:val="left" w:pos="6412"/>
-                <w:tab w:val="left" w:pos="7328"/>
-                <w:tab w:val="left" w:pos="8244"/>
-                <w:tab w:val="left" w:pos="9160"/>
-                <w:tab w:val="left" w:pos="10076"/>
-                <w:tab w:val="left" w:pos="10992"/>
-                <w:tab w:val="left" w:pos="11908"/>
-                <w:tab w:val="left" w:pos="12824"/>
-                <w:tab w:val="left" w:pos="13740"/>
-                <w:tab w:val="left" w:pos="14656"/>
-              </w:tabs>
-              <w:spacing w:after="0" w:line="240" w:lineRule="auto"/>
-              <w:rPr>
-                <w:rFonts w:ascii="Courier New" w:eastAsia="Times New Roman" w:hAnsi="Courier New" w:cs="Courier New"/>
-                <w:color w:val="002060"/>
-                <w:sz w:val="20"/>
-                <w:szCs w:val="20"/>
-              </w:rPr>
-            </w:pPr>
-            <w:r>
-              <w:rPr>
-                <w:rFonts w:ascii="Courier New" w:eastAsia="Times New Roman" w:hAnsi="Courier New" w:cs="Courier New"/>
-                <w:color w:val="002060"/>
-                <w:sz w:val="20"/>
-                <w:szCs w:val="20"/>
-              </w:rPr>
-              <w:t xml:space="preserve">     print(a</w:t>
-            </w:r>
-            <w:proofErr w:type="gramStart"/>
-            <w:r>
-              <w:rPr>
-                <w:rFonts w:ascii="Courier New" w:eastAsia="Times New Roman" w:hAnsi="Courier New" w:cs="Courier New"/>
-                <w:color w:val="002060"/>
-                <w:sz w:val="20"/>
-                <w:szCs w:val="20"/>
-              </w:rPr>
-              <w:t>);</w:t>
-            </w:r>
-            <w:proofErr w:type="gramEnd"/>
-          </w:p>
-          <w:p>
-            <w:pPr>
-              <w:tabs>
-                <w:tab w:val="left" w:pos="916"/>
-                <w:tab w:val="left" w:pos="1832"/>
-                <w:tab w:val="left" w:pos="2748"/>
-                <w:tab w:val="left" w:pos="3664"/>
-                <w:tab w:val="left" w:pos="4580"/>
-                <w:tab w:val="left" w:pos="5496"/>
-                <w:tab w:val="left" w:pos="6412"/>
-                <w:tab w:val="left" w:pos="7328"/>
-                <w:tab w:val="left" w:pos="8244"/>
-                <w:tab w:val="left" w:pos="9160"/>
-                <w:tab w:val="left" w:pos="10076"/>
-                <w:tab w:val="left" w:pos="10992"/>
-                <w:tab w:val="left" w:pos="11908"/>
-                <w:tab w:val="left" w:pos="12824"/>
-                <w:tab w:val="left" w:pos="13740"/>
-                <w:tab w:val="left" w:pos="14656"/>
-              </w:tabs>
-              <w:spacing w:after="0" w:line="240" w:lineRule="auto"/>
-              <w:rPr>
-                <w:rFonts w:ascii="Courier New" w:eastAsia="Times New Roman" w:hAnsi="Courier New" w:cs="Courier New"/>
-                <w:color w:val="002060"/>
-                <w:sz w:val="20"/>
-                <w:szCs w:val="20"/>
-              </w:rPr>
-            </w:pPr>
-            <w:r>
-              <w:rPr>
-                <w:rFonts w:ascii="Courier New" w:eastAsia="Times New Roman" w:hAnsi="Courier New" w:cs="Courier New"/>
-                <w:color w:val="002060"/>
-                <w:sz w:val="20"/>
-                <w:szCs w:val="20"/>
-              </w:rPr>
-              <w:t xml:space="preserve">     </w:t>
-            </w:r>
-            <w:proofErr w:type="gramStart"/>
-            <w:r>
-              <w:rPr>
-                <w:rFonts w:ascii="Courier New" w:eastAsia="Times New Roman" w:hAnsi="Courier New" w:cs="Courier New"/>
-                <w:color w:val="002060"/>
-                <w:sz w:val="20"/>
-                <w:szCs w:val="20"/>
-              </w:rPr>
-              <w:t>print(</w:t>
-            </w:r>
-            <w:proofErr w:type="gramEnd"/>
+              <w:t xml:space="preserve"> int main() {</w:t>
+            </w:r>
+          </w:p>
+          <w:p>
+            <w:pPr>
+              <w:tabs>
+                <w:tab w:val="left" w:pos="916"/>
+                <w:tab w:val="left" w:pos="1832"/>
+                <w:tab w:val="left" w:pos="2748"/>
+                <w:tab w:val="left" w:pos="3664"/>
+                <w:tab w:val="left" w:pos="4580"/>
+                <w:tab w:val="left" w:pos="5496"/>
+                <w:tab w:val="left" w:pos="6412"/>
+                <w:tab w:val="left" w:pos="7328"/>
+                <w:tab w:val="left" w:pos="8244"/>
+                <w:tab w:val="left" w:pos="9160"/>
+                <w:tab w:val="left" w:pos="10076"/>
+                <w:tab w:val="left" w:pos="10992"/>
+                <w:tab w:val="left" w:pos="11908"/>
+                <w:tab w:val="left" w:pos="12824"/>
+                <w:tab w:val="left" w:pos="13740"/>
+                <w:tab w:val="left" w:pos="14656"/>
+              </w:tabs>
+              <w:spacing w:after="0" w:line="240" w:lineRule="auto"/>
+              <w:rPr>
+                <w:rFonts w:ascii="Courier New" w:eastAsia="Times New Roman" w:hAnsi="Courier New" w:cs="Courier New"/>
+                <w:color w:val="002060"/>
+                <w:sz w:val="20"/>
+                <w:szCs w:val="20"/>
+              </w:rPr>
+            </w:pPr>
+            <w:r>
+              <w:rPr>
+                <w:rFonts w:ascii="Courier New" w:eastAsia="Times New Roman" w:hAnsi="Courier New" w:cs="Courier New"/>
+                <w:color w:val="002060"/>
+                <w:sz w:val="20"/>
+                <w:szCs w:val="20"/>
+              </w:rPr>
+              <w:t xml:space="preserve">     A a(10), b(20);</w:t>
+            </w:r>
+          </w:p>
+          <w:p>
+            <w:pPr>
+              <w:tabs>
+                <w:tab w:val="left" w:pos="916"/>
+                <w:tab w:val="left" w:pos="1832"/>
+                <w:tab w:val="left" w:pos="2748"/>
+                <w:tab w:val="left" w:pos="3664"/>
+                <w:tab w:val="left" w:pos="4580"/>
+                <w:tab w:val="left" w:pos="5496"/>
+                <w:tab w:val="left" w:pos="6412"/>
+                <w:tab w:val="left" w:pos="7328"/>
+                <w:tab w:val="left" w:pos="8244"/>
+                <w:tab w:val="left" w:pos="9160"/>
+                <w:tab w:val="left" w:pos="10076"/>
+                <w:tab w:val="left" w:pos="10992"/>
+                <w:tab w:val="left" w:pos="11908"/>
+                <w:tab w:val="left" w:pos="12824"/>
+                <w:tab w:val="left" w:pos="13740"/>
+                <w:tab w:val="left" w:pos="14656"/>
+              </w:tabs>
+              <w:spacing w:after="0" w:line="240" w:lineRule="auto"/>
+              <w:rPr>
+                <w:rFonts w:ascii="Courier New" w:eastAsia="Times New Roman" w:hAnsi="Courier New" w:cs="Courier New"/>
+                <w:color w:val="002060"/>
+                <w:sz w:val="20"/>
+                <w:szCs w:val="20"/>
+              </w:rPr>
+            </w:pPr>
+            <w:r>
+              <w:rPr>
+                <w:rFonts w:ascii="Courier New" w:eastAsia="Times New Roman" w:hAnsi="Courier New" w:cs="Courier New"/>
+                <w:color w:val="002060"/>
+                <w:sz w:val="20"/>
+                <w:szCs w:val="20"/>
+              </w:rPr>
+              <w:t xml:space="preserve">     print(a);</w:t>
+            </w:r>
+          </w:p>
+          <w:p>
+            <w:pPr>
+              <w:tabs>
+                <w:tab w:val="left" w:pos="916"/>
+                <w:tab w:val="left" w:pos="1832"/>
+                <w:tab w:val="left" w:pos="2748"/>
+                <w:tab w:val="left" w:pos="3664"/>
+                <w:tab w:val="left" w:pos="4580"/>
+                <w:tab w:val="left" w:pos="5496"/>
+                <w:tab w:val="left" w:pos="6412"/>
+                <w:tab w:val="left" w:pos="7328"/>
+                <w:tab w:val="left" w:pos="8244"/>
+                <w:tab w:val="left" w:pos="9160"/>
+                <w:tab w:val="left" w:pos="10076"/>
+                <w:tab w:val="left" w:pos="10992"/>
+                <w:tab w:val="left" w:pos="11908"/>
+                <w:tab w:val="left" w:pos="12824"/>
+                <w:tab w:val="left" w:pos="13740"/>
+                <w:tab w:val="left" w:pos="14656"/>
+              </w:tabs>
+              <w:spacing w:after="0" w:line="240" w:lineRule="auto"/>
+              <w:rPr>
+                <w:rFonts w:ascii="Courier New" w:eastAsia="Times New Roman" w:hAnsi="Courier New" w:cs="Courier New"/>
+                <w:color w:val="002060"/>
+                <w:sz w:val="20"/>
+                <w:szCs w:val="20"/>
+              </w:rPr>
+            </w:pPr>
+            <w:r>
+              <w:rPr>
+                <w:rFonts w:ascii="Courier New" w:eastAsia="Times New Roman" w:hAnsi="Courier New" w:cs="Courier New"/>
+                <w:color w:val="002060"/>
+                <w:sz w:val="20"/>
+                <w:szCs w:val="20"/>
+              </w:rPr>
+              <w:t xml:space="preserve">     print(</w:t>
+            </w:r>
             <w:r>
               <w:rPr>
                 <w:rFonts w:ascii="Courier New" w:eastAsia="Times New Roman" w:hAnsi="Courier New" w:cs="Courier New"/>
@@ -9661,7 +8810,6 @@
               <w:t xml:space="preserve"> </w:t>
             </w:r>
             <w:proofErr w:type="spellStart"/>
-            <w:proofErr w:type="gramStart"/>
             <w:r>
               <w:rPr>
                 <w:rFonts w:ascii="Courier New" w:eastAsia="Times New Roman" w:hAnsi="Courier New" w:cs="Courier New"/>
@@ -9681,7 +8829,6 @@
               </w:rPr>
               <w:t xml:space="preserve">  10</w:t>
             </w:r>
-            <w:proofErr w:type="gramEnd"/>
           </w:p>
           <w:p>
             <w:pPr>
@@ -9721,7 +8868,6 @@
               <w:t xml:space="preserve"> </w:t>
             </w:r>
             <w:proofErr w:type="spellStart"/>
-            <w:proofErr w:type="gramStart"/>
             <w:r>
               <w:rPr>
                 <w:rFonts w:ascii="Courier New" w:eastAsia="Times New Roman" w:hAnsi="Courier New" w:cs="Courier New"/>
@@ -9739,17 +8885,7 @@
                 <w:sz w:val="20"/>
                 <w:szCs w:val="20"/>
               </w:rPr>
-              <w:t xml:space="preserve">  20</w:t>
-            </w:r>
-            <w:proofErr w:type="gramEnd"/>
-            <w:r>
-              <w:rPr>
-                <w:rFonts w:ascii="Courier New" w:eastAsia="Times New Roman" w:hAnsi="Courier New" w:cs="Courier New"/>
-                <w:color w:val="002060"/>
-                <w:sz w:val="20"/>
-                <w:szCs w:val="20"/>
-              </w:rPr>
-              <w:t> </w:t>
+              <w:t xml:space="preserve">  20 </w:t>
             </w:r>
           </w:p>
           <w:p>
@@ -9810,7 +8946,6 @@
         </w:rPr>
         <w:t xml:space="preserve">Practical uses of </w:t>
       </w:r>
-      <w:proofErr w:type="gramStart"/>
       <w:r>
         <w:rPr>
           <w:rFonts w:ascii="Times New Roman" w:eastAsia="Times New Roman" w:hAnsi="Times New Roman" w:cs="Times New Roman"/>
@@ -9818,17 +8953,7 @@
           <w:sz w:val="24"/>
           <w:szCs w:val="24"/>
         </w:rPr>
-        <w:t>std::</w:t>
-      </w:r>
-      <w:proofErr w:type="gramEnd"/>
-      <w:r>
-        <w:rPr>
-          <w:rFonts w:ascii="Times New Roman" w:eastAsia="Times New Roman" w:hAnsi="Times New Roman" w:cs="Times New Roman"/>
-          <w:color w:val="002060"/>
-          <w:sz w:val="24"/>
-          <w:szCs w:val="24"/>
-        </w:rPr>
-        <w:t xml:space="preserve">ref </w:t>
+        <w:t xml:space="preserve">std::ref </w:t>
       </w:r>
       <w:r>
         <w:rPr>
@@ -9847,37 +8972,7 @@
             <w:szCs w:val="24"/>
             <w:u w:val="single"/>
           </w:rPr>
-          <w:t>Algori</w:t>
-        </w:r>
-        <w:r>
-          <w:rPr>
-            <w:rFonts w:ascii="Times New Roman" w:eastAsia="Times New Roman" w:hAnsi="Times New Roman" w:cs="Times New Roman"/>
-            <w:color w:val="0000FF"/>
-            <w:sz w:val="24"/>
-            <w:szCs w:val="24"/>
-            <w:u w:val="single"/>
-          </w:rPr>
-          <w:t>t</w:t>
-        </w:r>
-        <w:r>
-          <w:rPr>
-            <w:rFonts w:ascii="Times New Roman" w:eastAsia="Times New Roman" w:hAnsi="Times New Roman" w:cs="Times New Roman"/>
-            <w:color w:val="0000FF"/>
-            <w:sz w:val="24"/>
-            <w:szCs w:val="24"/>
-            <w:u w:val="single"/>
-          </w:rPr>
-          <w:t>h</w:t>
-        </w:r>
-        <w:r>
-          <w:rPr>
-            <w:rFonts w:ascii="Times New Roman" w:eastAsia="Times New Roman" w:hAnsi="Times New Roman" w:cs="Times New Roman"/>
-            <w:color w:val="0000FF"/>
-            <w:sz w:val="24"/>
-            <w:szCs w:val="24"/>
-            <w:u w:val="single"/>
-          </w:rPr>
-          <w:t>ms</w:t>
+          <w:t>Algorithms</w:t>
         </w:r>
       </w:hyperlink>
       <w:r>

</xml_diff>